<commit_message>
Added diagrams of classes of analysis of a variant of use
</commit_message>
<xml_diff>
--- a/Zvit_lab3_Adamchuk_Illia_Adamchuk_Anton.docx
+++ b/Zvit_lab3_Adamchuk_Illia_Adamchuk_Anton.docx
@@ -155,188 +155,476 @@
         </w:rPr>
         <w:t>з лабораторної роботи №3</w:t>
       </w:r>
+      <w:r>
+        <w:rPr>
+          <w:rFonts w:ascii="Times New Roman" w:hAnsi="Times New Roman" w:cs="Times New Roman"/>
+          <w:sz w:val="28"/>
+          <w:szCs w:val="28"/>
+        </w:rPr>
+        <w:t xml:space="preserve"> з дисципліни</w:t>
+      </w:r>
+    </w:p>
+    <w:p>
+      <w:pPr>
+        <w:jc w:val="center"/>
+        <w:rPr>
+          <w:rFonts w:ascii="Times New Roman" w:hAnsi="Times New Roman" w:cs="Times New Roman"/>
+          <w:sz w:val="28"/>
+          <w:szCs w:val="28"/>
+        </w:rPr>
+      </w:pPr>
+      <w:r>
+        <w:rPr>
+          <w:rFonts w:ascii="Times New Roman" w:hAnsi="Times New Roman" w:cs="Times New Roman"/>
+          <w:sz w:val="28"/>
+          <w:szCs w:val="28"/>
+        </w:rPr>
+        <w:t>«Компоненти інженерії програмного забезпечення. Вступ у програмну інженерію»</w:t>
+      </w:r>
+    </w:p>
+    <w:p>
+      <w:pPr>
+        <w:jc w:val="center"/>
+        <w:rPr>
+          <w:rFonts w:ascii="Times New Roman" w:hAnsi="Times New Roman" w:cs="Times New Roman"/>
+          <w:sz w:val="28"/>
+          <w:szCs w:val="28"/>
+        </w:rPr>
+      </w:pPr>
+      <w:r>
+        <w:rPr>
+          <w:rFonts w:ascii="Times New Roman" w:hAnsi="Times New Roman" w:cs="Times New Roman"/>
+          <w:sz w:val="28"/>
+          <w:szCs w:val="28"/>
+        </w:rPr>
+        <w:t>«Дослідження процесу розробки програмного забезпечення.</w:t>
+      </w:r>
+    </w:p>
+    <w:p>
+      <w:pPr>
+        <w:jc w:val="center"/>
+        <w:rPr>
+          <w:rFonts w:ascii="Times New Roman" w:hAnsi="Times New Roman" w:cs="Times New Roman"/>
+          <w:sz w:val="28"/>
+          <w:szCs w:val="28"/>
+        </w:rPr>
+      </w:pPr>
+      <w:r>
+        <w:rPr>
+          <w:rFonts w:ascii="Times New Roman" w:hAnsi="Times New Roman" w:cs="Times New Roman"/>
+          <w:sz w:val="28"/>
+          <w:szCs w:val="28"/>
+        </w:rPr>
+        <w:t>Архітектурне та детальне проектування.</w:t>
+      </w:r>
+      <w:r>
+        <w:rPr>
+          <w:rFonts w:ascii="Times New Roman" w:hAnsi="Times New Roman" w:cs="Times New Roman"/>
+          <w:sz w:val="28"/>
+          <w:szCs w:val="28"/>
+        </w:rPr>
+        <w:t>»</w:t>
+      </w:r>
+      <w:r>
+        <w:rPr>
+          <w:rFonts w:ascii="Times New Roman" w:hAnsi="Times New Roman" w:cs="Times New Roman"/>
+          <w:sz w:val="28"/>
+          <w:szCs w:val="28"/>
+        </w:rPr>
+        <w:br/>
+      </w:r>
+    </w:p>
+    <w:p>
+      <w:pPr>
+        <w:jc w:val="center"/>
+        <w:rPr>
+          <w:rFonts w:ascii="Times New Roman" w:hAnsi="Times New Roman" w:cs="Times New Roman"/>
+          <w:sz w:val="28"/>
+          <w:szCs w:val="28"/>
+        </w:rPr>
+      </w:pPr>
+      <w:r>
+        <w:rPr>
+          <w:rFonts w:ascii="Times New Roman" w:hAnsi="Times New Roman" w:cs="Times New Roman"/>
+          <w:b/>
+          <w:sz w:val="28"/>
+          <w:szCs w:val="28"/>
+        </w:rPr>
+        <w:t>Виконали студенти:</w:t>
+      </w:r>
+      <w:r>
+        <w:rPr>
+          <w:rFonts w:ascii="Times New Roman" w:hAnsi="Times New Roman" w:cs="Times New Roman"/>
+          <w:sz w:val="28"/>
+          <w:szCs w:val="28"/>
+        </w:rPr>
+        <w:t xml:space="preserve"> Адамчук Антон Іванович,</w:t>
+      </w:r>
+    </w:p>
+    <w:p>
+      <w:pPr>
+        <w:ind w:left="1416" w:firstLine="708"/>
+        <w:jc w:val="center"/>
+        <w:rPr>
+          <w:rFonts w:ascii="Times New Roman" w:hAnsi="Times New Roman" w:cs="Times New Roman"/>
+          <w:sz w:val="28"/>
+          <w:szCs w:val="28"/>
+        </w:rPr>
+      </w:pPr>
+      <w:r>
+        <w:rPr>
+          <w:rFonts w:ascii="Times New Roman" w:hAnsi="Times New Roman" w:cs="Times New Roman"/>
+          <w:sz w:val="28"/>
+          <w:szCs w:val="28"/>
+        </w:rPr>
+        <w:t xml:space="preserve">  Адамчук Ілля Іванович</w:t>
+      </w:r>
+    </w:p>
+    <w:p>
+      <w:pPr>
+        <w:jc w:val="center"/>
+        <w:rPr>
+          <w:rFonts w:ascii="Times New Roman" w:hAnsi="Times New Roman" w:cs="Times New Roman"/>
+          <w:sz w:val="28"/>
+          <w:szCs w:val="28"/>
+        </w:rPr>
+      </w:pPr>
+    </w:p>
+    <w:p>
+      <w:pPr>
+        <w:jc w:val="center"/>
+        <w:rPr>
+          <w:rFonts w:ascii="Times New Roman" w:hAnsi="Times New Roman" w:cs="Times New Roman"/>
+          <w:sz w:val="28"/>
+          <w:szCs w:val="28"/>
+        </w:rPr>
+      </w:pPr>
+      <w:r>
+        <w:rPr>
+          <w:rFonts w:ascii="Times New Roman" w:hAnsi="Times New Roman" w:cs="Times New Roman"/>
+          <w:b/>
+          <w:sz w:val="28"/>
+          <w:szCs w:val="28"/>
+        </w:rPr>
+        <w:t>Перевірив(ла):</w:t>
+      </w:r>
+      <w:r>
+        <w:rPr>
+          <w:rFonts w:ascii="Times New Roman" w:hAnsi="Times New Roman" w:cs="Times New Roman"/>
+          <w:sz w:val="28"/>
+          <w:szCs w:val="28"/>
+        </w:rPr>
+        <w:t xml:space="preserve"> </w:t>
+      </w:r>
+      <w:proofErr w:type="spellStart"/>
+      <w:r>
+        <w:rPr>
+          <w:rFonts w:ascii="Times New Roman" w:hAnsi="Times New Roman" w:cs="Times New Roman"/>
+          <w:sz w:val="28"/>
+          <w:szCs w:val="28"/>
+        </w:rPr>
+        <w:t>Вітковська</w:t>
+      </w:r>
+      <w:proofErr w:type="spellEnd"/>
+      <w:r>
+        <w:rPr>
+          <w:rFonts w:ascii="Times New Roman" w:hAnsi="Times New Roman" w:cs="Times New Roman"/>
+          <w:sz w:val="28"/>
+          <w:szCs w:val="28"/>
+        </w:rPr>
+        <w:t>. І.І.</w:t>
+      </w:r>
+    </w:p>
+    <w:p>
+      <w:pPr>
+        <w:rPr>
+          <w:b/>
+          <w:sz w:val="28"/>
+          <w:szCs w:val="28"/>
+        </w:rPr>
+      </w:pPr>
+      <w:r>
+        <w:rPr>
+          <w:b/>
+          <w:sz w:val="28"/>
+          <w:szCs w:val="28"/>
+        </w:rPr>
+        <w:br w:type="page"/>
+      </w:r>
+    </w:p>
+    <w:p>
+      <w:pPr>
+        <w:jc w:val="center"/>
+        <w:rPr>
+          <w:rFonts w:ascii="Times New Roman" w:hAnsi="Times New Roman" w:cs="Times New Roman"/>
+          <w:i/>
+          <w:sz w:val="36"/>
+          <w:szCs w:val="36"/>
+        </w:rPr>
+      </w:pPr>
+      <w:r>
+        <w:rPr>
+          <w:rFonts w:ascii="Times New Roman" w:hAnsi="Times New Roman" w:cs="Times New Roman"/>
+          <w:i/>
+          <w:sz w:val="36"/>
+          <w:szCs w:val="36"/>
+        </w:rPr>
+        <w:lastRenderedPageBreak/>
+        <w:t>Діаграма класів аналізу варіанту використання “</w:t>
+      </w:r>
+      <w:r>
+        <w:rPr>
+          <w:rFonts w:ascii="Times New Roman" w:hAnsi="Times New Roman" w:cs="Times New Roman"/>
+          <w:i/>
+          <w:sz w:val="36"/>
+          <w:szCs w:val="36"/>
+          <w:lang w:val="en-US"/>
+        </w:rPr>
+        <w:t>Buy</w:t>
+      </w:r>
+      <w:r>
+        <w:rPr>
+          <w:rFonts w:ascii="Times New Roman" w:hAnsi="Times New Roman" w:cs="Times New Roman"/>
+          <w:i/>
+          <w:sz w:val="36"/>
+          <w:szCs w:val="36"/>
+        </w:rPr>
+        <w:t xml:space="preserve"> </w:t>
+      </w:r>
+      <w:r>
+        <w:rPr>
+          <w:rFonts w:ascii="Times New Roman" w:hAnsi="Times New Roman" w:cs="Times New Roman"/>
+          <w:i/>
+          <w:sz w:val="36"/>
+          <w:szCs w:val="36"/>
+          <w:lang w:val="en-US"/>
+        </w:rPr>
+        <w:t>product</w:t>
+      </w:r>
+      <w:r>
+        <w:rPr>
+          <w:rFonts w:ascii="Times New Roman" w:hAnsi="Times New Roman" w:cs="Times New Roman"/>
+          <w:i/>
+          <w:sz w:val="36"/>
+          <w:szCs w:val="36"/>
+        </w:rPr>
+        <w:t>”</w:t>
+      </w:r>
+    </w:p>
+    <w:p>
+      <w:pPr>
+        <w:jc w:val="center"/>
+        <w:rPr>
+          <w:rFonts w:ascii="Times New Roman" w:hAnsi="Times New Roman" w:cs="Times New Roman"/>
+          <w:sz w:val="36"/>
+          <w:szCs w:val="36"/>
+        </w:rPr>
+      </w:pPr>
+      <w:r>
+        <w:rPr>
+          <w:rFonts w:ascii="Times New Roman" w:hAnsi="Times New Roman" w:cs="Times New Roman"/>
+          <w:noProof/>
+          <w:sz w:val="36"/>
+          <w:szCs w:val="36"/>
+        </w:rPr>
+        <w:drawing>
+          <wp:inline distT="0" distB="0" distL="0" distR="0">
+            <wp:extent cx="6271168" cy="2811912"/>
+            <wp:effectExtent l="0" t="0" r="0" b="0"/>
+            <wp:docPr id="1" name="Рисунок 1"/>
+            <wp:cNvGraphicFramePr>
+              <a:graphicFrameLocks xmlns:a="http://schemas.openxmlformats.org/drawingml/2006/main" noChangeAspect="1"/>
+            </wp:cNvGraphicFramePr>
+            <a:graphic xmlns:a="http://schemas.openxmlformats.org/drawingml/2006/main">
+              <a:graphicData uri="http://schemas.openxmlformats.org/drawingml/2006/picture">
+                <pic:pic xmlns:pic="http://schemas.openxmlformats.org/drawingml/2006/picture">
+                  <pic:nvPicPr>
+                    <pic:cNvPr id="1" name="KPI_lab3.jpg"/>
+                    <pic:cNvPicPr/>
+                  </pic:nvPicPr>
+                  <pic:blipFill rotWithShape="1">
+                    <a:blip r:embed="rId5">
+                      <a:extLst>
+                        <a:ext uri="{28A0092B-C50C-407E-A947-70E740481C1C}">
+                          <a14:useLocalDpi xmlns:a14="http://schemas.microsoft.com/office/drawing/2010/main" val="0"/>
+                        </a:ext>
+                      </a:extLst>
+                    </a:blip>
+                    <a:srcRect t="7650"/>
+                    <a:stretch/>
+                  </pic:blipFill>
+                  <pic:spPr bwMode="auto">
+                    <a:xfrm>
+                      <a:off x="0" y="0"/>
+                      <a:ext cx="6288405" cy="2819641"/>
+                    </a:xfrm>
+                    <a:prstGeom prst="rect">
+                      <a:avLst/>
+                    </a:prstGeom>
+                    <a:ln>
+                      <a:noFill/>
+                    </a:ln>
+                    <a:extLst>
+                      <a:ext uri="{53640926-AAD7-44D8-BBD7-CCE9431645EC}">
+                        <a14:shadowObscured xmlns:a14="http://schemas.microsoft.com/office/drawing/2010/main"/>
+                      </a:ext>
+                    </a:extLst>
+                  </pic:spPr>
+                </pic:pic>
+              </a:graphicData>
+            </a:graphic>
+          </wp:inline>
+        </w:drawing>
+      </w:r>
+    </w:p>
+    <w:p>
+      <w:pPr>
+        <w:jc w:val="center"/>
+        <w:rPr>
+          <w:rFonts w:ascii="Times New Roman" w:hAnsi="Times New Roman" w:cs="Times New Roman"/>
+          <w:sz w:val="36"/>
+          <w:szCs w:val="36"/>
+        </w:rPr>
+      </w:pPr>
+    </w:p>
+    <w:p>
+      <w:pPr>
+        <w:jc w:val="center"/>
+        <w:rPr>
+          <w:rFonts w:ascii="Times New Roman" w:hAnsi="Times New Roman" w:cs="Times New Roman"/>
+          <w:sz w:val="36"/>
+          <w:szCs w:val="36"/>
+        </w:rPr>
+      </w:pPr>
+      <w:r>
+        <w:rPr>
+          <w:rFonts w:ascii="Times New Roman" w:hAnsi="Times New Roman" w:cs="Times New Roman"/>
+          <w:i/>
+          <w:sz w:val="36"/>
+          <w:szCs w:val="36"/>
+        </w:rPr>
+        <w:t>Діаграма класів аналізу варіанту використання “</w:t>
+      </w:r>
+      <w:r>
+        <w:rPr>
+          <w:rFonts w:ascii="Times New Roman" w:hAnsi="Times New Roman" w:cs="Times New Roman"/>
+          <w:i/>
+          <w:sz w:val="36"/>
+          <w:szCs w:val="36"/>
+          <w:lang w:val="en-US"/>
+        </w:rPr>
+        <w:t>Scan</w:t>
+      </w:r>
+      <w:r>
+        <w:rPr>
+          <w:rFonts w:ascii="Times New Roman" w:hAnsi="Times New Roman" w:cs="Times New Roman"/>
+          <w:i/>
+          <w:sz w:val="36"/>
+          <w:szCs w:val="36"/>
+          <w:lang w:val="ru-RU"/>
+        </w:rPr>
+        <w:t xml:space="preserve"> </w:t>
+      </w:r>
+      <w:r>
+        <w:rPr>
+          <w:rFonts w:ascii="Times New Roman" w:hAnsi="Times New Roman" w:cs="Times New Roman"/>
+          <w:i/>
+          <w:sz w:val="36"/>
+          <w:szCs w:val="36"/>
+          <w:lang w:val="en-US"/>
+        </w:rPr>
+        <w:t>price</w:t>
+      </w:r>
+      <w:r>
+        <w:rPr>
+          <w:rFonts w:ascii="Times New Roman" w:hAnsi="Times New Roman" w:cs="Times New Roman"/>
+          <w:i/>
+          <w:sz w:val="36"/>
+          <w:szCs w:val="36"/>
+        </w:rPr>
+        <w:t>”</w:t>
+      </w:r>
+    </w:p>
+    <w:p>
+      <w:pPr>
+        <w:jc w:val="center"/>
+        <w:rPr>
+          <w:rFonts w:ascii="Times New Roman" w:hAnsi="Times New Roman" w:cs="Times New Roman"/>
+          <w:sz w:val="36"/>
+          <w:szCs w:val="36"/>
+        </w:rPr>
+      </w:pPr>
+      <w:r>
+        <w:rPr>
+          <w:rFonts w:ascii="Times New Roman" w:hAnsi="Times New Roman" w:cs="Times New Roman"/>
+          <w:noProof/>
+          <w:sz w:val="36"/>
+          <w:szCs w:val="36"/>
+        </w:rPr>
+        <w:drawing>
+          <wp:inline distT="0" distB="0" distL="0" distR="0">
+            <wp:extent cx="5734050" cy="1238250"/>
+            <wp:effectExtent l="0" t="0" r="0" b="0"/>
+            <wp:docPr id="2" name="Рисунок 2"/>
+            <wp:cNvGraphicFramePr>
+              <a:graphicFrameLocks xmlns:a="http://schemas.openxmlformats.org/drawingml/2006/main" noChangeAspect="1"/>
+            </wp:cNvGraphicFramePr>
+            <a:graphic xmlns:a="http://schemas.openxmlformats.org/drawingml/2006/main">
+              <a:graphicData uri="http://schemas.openxmlformats.org/drawingml/2006/picture">
+                <pic:pic xmlns:pic="http://schemas.openxmlformats.org/drawingml/2006/picture">
+                  <pic:nvPicPr>
+                    <pic:cNvPr id="2" name="KPI_lab3-Scan price.jpg"/>
+                    <pic:cNvPicPr/>
+                  </pic:nvPicPr>
+                  <pic:blipFill>
+                    <a:blip r:embed="rId6">
+                      <a:extLst>
+                        <a:ext uri="{28A0092B-C50C-407E-A947-70E740481C1C}">
+                          <a14:useLocalDpi xmlns:a14="http://schemas.microsoft.com/office/drawing/2010/main" val="0"/>
+                        </a:ext>
+                      </a:extLst>
+                    </a:blip>
+                    <a:stretch>
+                      <a:fillRect/>
+                    </a:stretch>
+                  </pic:blipFill>
+                  <pic:spPr>
+                    <a:xfrm>
+                      <a:off x="0" y="0"/>
+                      <a:ext cx="5734050" cy="1238250"/>
+                    </a:xfrm>
+                    <a:prstGeom prst="rect">
+                      <a:avLst/>
+                    </a:prstGeom>
+                  </pic:spPr>
+                </pic:pic>
+              </a:graphicData>
+            </a:graphic>
+          </wp:inline>
+        </w:drawing>
+      </w:r>
+    </w:p>
+    <w:p>
+      <w:pPr>
+        <w:jc w:val="center"/>
+        <w:rPr>
+          <w:rFonts w:ascii="Times New Roman" w:hAnsi="Times New Roman" w:cs="Times New Roman"/>
+          <w:sz w:val="36"/>
+          <w:szCs w:val="36"/>
+        </w:rPr>
+      </w:pPr>
+    </w:p>
+    <w:p>
+      <w:pPr>
+        <w:jc w:val="center"/>
+        <w:rPr>
+          <w:rFonts w:ascii="Times New Roman" w:hAnsi="Times New Roman" w:cs="Times New Roman"/>
+          <w:sz w:val="36"/>
+          <w:szCs w:val="36"/>
+        </w:rPr>
+      </w:pPr>
       <w:bookmarkStart w:id="0" w:name="_GoBack"/>
       <w:bookmarkEnd w:id="0"/>
-      <w:r>
-        <w:rPr>
-          <w:rFonts w:ascii="Times New Roman" w:hAnsi="Times New Roman" w:cs="Times New Roman"/>
-          <w:sz w:val="28"/>
-          <w:szCs w:val="28"/>
-        </w:rPr>
-        <w:t xml:space="preserve"> з дисципліни</w:t>
-      </w:r>
-    </w:p>
-    <w:p>
-      <w:pPr>
-        <w:jc w:val="center"/>
-        <w:rPr>
-          <w:rFonts w:ascii="Times New Roman" w:hAnsi="Times New Roman" w:cs="Times New Roman"/>
-          <w:sz w:val="28"/>
-          <w:szCs w:val="28"/>
-        </w:rPr>
-      </w:pPr>
-      <w:r>
-        <w:rPr>
-          <w:rFonts w:ascii="Times New Roman" w:hAnsi="Times New Roman" w:cs="Times New Roman"/>
-          <w:sz w:val="28"/>
-          <w:szCs w:val="28"/>
-        </w:rPr>
-        <w:t>«Компоненти інженерії програмного забезпечення. Вступ у програмну інженерію»</w:t>
-      </w:r>
-    </w:p>
-    <w:p>
-      <w:pPr>
-        <w:jc w:val="center"/>
-        <w:rPr>
-          <w:rFonts w:ascii="Times New Roman" w:hAnsi="Times New Roman" w:cs="Times New Roman"/>
-          <w:sz w:val="28"/>
-          <w:szCs w:val="28"/>
-        </w:rPr>
-      </w:pPr>
-      <w:r>
-        <w:rPr>
-          <w:rFonts w:ascii="Times New Roman" w:hAnsi="Times New Roman" w:cs="Times New Roman"/>
-          <w:sz w:val="28"/>
-          <w:szCs w:val="28"/>
-        </w:rPr>
-        <w:t>«Дослідження процесу розробки програмного забезпечення.</w:t>
-      </w:r>
-    </w:p>
-    <w:p>
-      <w:pPr>
-        <w:jc w:val="center"/>
-        <w:rPr>
-          <w:rFonts w:ascii="Times New Roman" w:hAnsi="Times New Roman" w:cs="Times New Roman"/>
-          <w:sz w:val="28"/>
-          <w:szCs w:val="28"/>
-        </w:rPr>
-      </w:pPr>
-      <w:r>
-        <w:rPr>
-          <w:rFonts w:ascii="Times New Roman" w:hAnsi="Times New Roman" w:cs="Times New Roman"/>
-          <w:sz w:val="28"/>
-          <w:szCs w:val="28"/>
-        </w:rPr>
-        <w:t>Специфікування вимог»</w:t>
-      </w:r>
-      <w:r>
-        <w:rPr>
-          <w:rFonts w:ascii="Times New Roman" w:hAnsi="Times New Roman" w:cs="Times New Roman"/>
-          <w:sz w:val="28"/>
-          <w:szCs w:val="28"/>
-        </w:rPr>
-        <w:br/>
-      </w:r>
-    </w:p>
-    <w:p>
-      <w:pPr>
-        <w:jc w:val="center"/>
-        <w:rPr>
-          <w:rFonts w:ascii="Times New Roman" w:hAnsi="Times New Roman" w:cs="Times New Roman"/>
-          <w:sz w:val="28"/>
-          <w:szCs w:val="28"/>
-        </w:rPr>
-      </w:pPr>
-      <w:r>
-        <w:rPr>
-          <w:rFonts w:ascii="Times New Roman" w:hAnsi="Times New Roman" w:cs="Times New Roman"/>
-          <w:b/>
-          <w:sz w:val="28"/>
-          <w:szCs w:val="28"/>
-        </w:rPr>
-        <w:t>Виконали студенти:</w:t>
-      </w:r>
-      <w:r>
-        <w:rPr>
-          <w:rFonts w:ascii="Times New Roman" w:hAnsi="Times New Roman" w:cs="Times New Roman"/>
-          <w:sz w:val="28"/>
-          <w:szCs w:val="28"/>
-        </w:rPr>
-        <w:t xml:space="preserve"> Адамчук Антон Іванович,</w:t>
-      </w:r>
-    </w:p>
-    <w:p>
-      <w:pPr>
-        <w:ind w:left="1416" w:firstLine="708"/>
-        <w:jc w:val="center"/>
-        <w:rPr>
-          <w:rFonts w:ascii="Times New Roman" w:hAnsi="Times New Roman" w:cs="Times New Roman"/>
-          <w:sz w:val="28"/>
-          <w:szCs w:val="28"/>
-        </w:rPr>
-      </w:pPr>
-      <w:r>
-        <w:rPr>
-          <w:rFonts w:ascii="Times New Roman" w:hAnsi="Times New Roman" w:cs="Times New Roman"/>
-          <w:sz w:val="28"/>
-          <w:szCs w:val="28"/>
-        </w:rPr>
-        <w:t xml:space="preserve">  Адамчук Ілля Іванович</w:t>
-      </w:r>
-    </w:p>
-    <w:p>
-      <w:pPr>
-        <w:jc w:val="center"/>
-        <w:rPr>
-          <w:rFonts w:ascii="Times New Roman" w:hAnsi="Times New Roman" w:cs="Times New Roman"/>
-          <w:sz w:val="28"/>
-          <w:szCs w:val="28"/>
-        </w:rPr>
-      </w:pPr>
-    </w:p>
-    <w:p>
-      <w:pPr>
-        <w:jc w:val="center"/>
-        <w:rPr>
-          <w:rFonts w:ascii="Times New Roman" w:hAnsi="Times New Roman" w:cs="Times New Roman"/>
-          <w:sz w:val="28"/>
-          <w:szCs w:val="28"/>
-        </w:rPr>
-      </w:pPr>
-      <w:r>
-        <w:rPr>
-          <w:rFonts w:ascii="Times New Roman" w:hAnsi="Times New Roman" w:cs="Times New Roman"/>
-          <w:b/>
-          <w:sz w:val="28"/>
-          <w:szCs w:val="28"/>
-        </w:rPr>
-        <w:t>Перевірив(ла):</w:t>
-      </w:r>
-      <w:r>
-        <w:rPr>
-          <w:rFonts w:ascii="Times New Roman" w:hAnsi="Times New Roman" w:cs="Times New Roman"/>
-          <w:sz w:val="28"/>
-          <w:szCs w:val="28"/>
-        </w:rPr>
-        <w:t xml:space="preserve"> </w:t>
-      </w:r>
-      <w:proofErr w:type="spellStart"/>
-      <w:r>
-        <w:rPr>
-          <w:rFonts w:ascii="Times New Roman" w:hAnsi="Times New Roman" w:cs="Times New Roman"/>
-          <w:sz w:val="28"/>
-          <w:szCs w:val="28"/>
-        </w:rPr>
-        <w:t>Вітковська</w:t>
-      </w:r>
-      <w:proofErr w:type="spellEnd"/>
-      <w:r>
-        <w:rPr>
-          <w:rFonts w:ascii="Times New Roman" w:hAnsi="Times New Roman" w:cs="Times New Roman"/>
-          <w:sz w:val="28"/>
-          <w:szCs w:val="28"/>
-        </w:rPr>
-        <w:t>. І.І.</w:t>
-      </w:r>
-    </w:p>
-    <w:p>
-      <w:pPr>
-        <w:rPr>
-          <w:b/>
-          <w:sz w:val="28"/>
-          <w:szCs w:val="28"/>
-        </w:rPr>
-      </w:pPr>
     </w:p>
     <w:sectPr>
       <w:pgSz w:w="11906" w:h="16838"/>

</xml_diff>

<commit_message>
Add description of classes
</commit_message>
<xml_diff>
--- a/Zvit_lab3_Adamchuk_Illia_Adamchuk_Anton.docx
+++ b/Zvit_lab3_Adamchuk_Illia_Adamchuk_Anton.docx
@@ -633,7 +633,7 @@
           <wp:inline distT="0" distB="0" distL="0" distR="0">
             <wp:extent cx="6120765" cy="5085080"/>
             <wp:effectExtent l="19050" t="0" r="0" b="0"/>
-            <wp:docPr id="3" name="Рисунок 2" descr="KPI clasess.jpg"/>
+            <wp:docPr id="6" name="Рисунок 5" descr="KPI clasess (3).jpg"/>
             <wp:cNvGraphicFramePr>
               <a:graphicFrameLocks xmlns:a="http://schemas.openxmlformats.org/drawingml/2006/main" noChangeAspect="1"/>
             </wp:cNvGraphicFramePr>
@@ -641,7 +641,7 @@
               <a:graphicData uri="http://schemas.openxmlformats.org/drawingml/2006/picture">
                 <pic:pic xmlns:pic="http://schemas.openxmlformats.org/drawingml/2006/picture">
                   <pic:nvPicPr>
-                    <pic:cNvPr id="0" name="KPI clasess.jpg"/>
+                    <pic:cNvPr id="0" name="KPI clasess (3).jpg"/>
                     <pic:cNvPicPr/>
                   </pic:nvPicPr>
                   <pic:blipFill>
@@ -668,7 +668,6 @@
     </w:p>
     <w:p>
       <w:pPr>
-        <w:jc w:val="center"/>
         <w:rPr>
           <w:rFonts w:ascii="Times New Roman" w:hAnsi="Times New Roman" w:cs="Times New Roman"/>
           <w:sz w:val="36"/>
@@ -677,6 +676,2446 @@
       </w:pPr>
       <w:bookmarkStart w:id="0" w:name="_GoBack"/>
       <w:bookmarkEnd w:id="0"/>
+      <w:r>
+        <w:rPr>
+          <w:rFonts w:ascii="Times New Roman" w:hAnsi="Times New Roman" w:cs="Times New Roman"/>
+          <w:sz w:val="36"/>
+          <w:szCs w:val="36"/>
+        </w:rPr>
+        <w:br w:type="page"/>
+      </w:r>
+    </w:p>
+    <w:p>
+      <w:pPr>
+        <w:jc w:val="center"/>
+        <w:rPr>
+          <w:rFonts w:ascii="Times New Roman" w:hAnsi="Times New Roman" w:cs="Times New Roman"/>
+          <w:sz w:val="36"/>
+          <w:szCs w:val="36"/>
+        </w:rPr>
+      </w:pPr>
+      <w:r>
+        <w:rPr>
+          <w:rFonts w:ascii="Times New Roman" w:hAnsi="Times New Roman" w:cs="Times New Roman"/>
+          <w:sz w:val="36"/>
+          <w:szCs w:val="36"/>
+        </w:rPr>
+        <w:lastRenderedPageBreak/>
+        <w:t>Опис класів</w:t>
+      </w:r>
+    </w:p>
+    <w:tbl>
+      <w:tblPr>
+        <w:tblStyle w:val="a5"/>
+        <w:tblW w:w="0" w:type="auto"/>
+        <w:tblLook w:val="04A0"/>
+      </w:tblPr>
+      <w:tblGrid>
+        <w:gridCol w:w="2518"/>
+        <w:gridCol w:w="7337"/>
+      </w:tblGrid>
+      <w:tr>
+        <w:tc>
+          <w:tcPr>
+            <w:tcW w:w="2518" w:type="dxa"/>
+            <w:tcBorders>
+              <w:top w:val="single" w:sz="18" w:space="0" w:color="auto"/>
+              <w:left w:val="single" w:sz="18" w:space="0" w:color="auto"/>
+              <w:bottom w:val="single" w:sz="18" w:space="0" w:color="auto"/>
+            </w:tcBorders>
+          </w:tcPr>
+          <w:p>
+            <w:pPr>
+              <w:jc w:val="center"/>
+              <w:rPr>
+                <w:rFonts w:ascii="Times New Roman" w:hAnsi="Times New Roman" w:cs="Times New Roman"/>
+                <w:sz w:val="28"/>
+                <w:szCs w:val="28"/>
+              </w:rPr>
+            </w:pPr>
+            <w:r>
+              <w:rPr>
+                <w:rFonts w:ascii="Times New Roman" w:hAnsi="Times New Roman" w:cs="Times New Roman"/>
+                <w:sz w:val="28"/>
+                <w:szCs w:val="28"/>
+              </w:rPr>
+              <w:t>Властивість класу проектування</w:t>
+            </w:r>
+          </w:p>
+        </w:tc>
+        <w:tc>
+          <w:tcPr>
+            <w:tcW w:w="7337" w:type="dxa"/>
+            <w:tcBorders>
+              <w:top w:val="single" w:sz="18" w:space="0" w:color="auto"/>
+              <w:bottom w:val="single" w:sz="18" w:space="0" w:color="auto"/>
+              <w:right w:val="single" w:sz="18" w:space="0" w:color="auto"/>
+            </w:tcBorders>
+            <w:vAlign w:val="center"/>
+          </w:tcPr>
+          <w:p>
+            <w:pPr>
+              <w:jc w:val="center"/>
+              <w:rPr>
+                <w:rFonts w:ascii="Times New Roman" w:hAnsi="Times New Roman" w:cs="Times New Roman"/>
+                <w:sz w:val="28"/>
+                <w:szCs w:val="28"/>
+              </w:rPr>
+            </w:pPr>
+            <w:r>
+              <w:rPr>
+                <w:rFonts w:ascii="Times New Roman" w:hAnsi="Times New Roman" w:cs="Times New Roman"/>
+                <w:sz w:val="28"/>
+                <w:szCs w:val="28"/>
+              </w:rPr>
+              <w:t>Опис</w:t>
+            </w:r>
+          </w:p>
+        </w:tc>
+      </w:tr>
+      <w:tr>
+        <w:tc>
+          <w:tcPr>
+            <w:tcW w:w="2518" w:type="dxa"/>
+            <w:tcBorders>
+              <w:top w:val="single" w:sz="18" w:space="0" w:color="auto"/>
+              <w:left w:val="single" w:sz="18" w:space="0" w:color="auto"/>
+            </w:tcBorders>
+          </w:tcPr>
+          <w:p>
+            <w:pPr>
+              <w:jc w:val="center"/>
+              <w:rPr>
+                <w:rFonts w:ascii="Times New Roman" w:hAnsi="Times New Roman" w:cs="Times New Roman"/>
+                <w:sz w:val="28"/>
+                <w:szCs w:val="28"/>
+              </w:rPr>
+            </w:pPr>
+            <w:r>
+              <w:rPr>
+                <w:rFonts w:ascii="Times New Roman" w:hAnsi="Times New Roman" w:cs="Times New Roman"/>
+                <w:sz w:val="28"/>
+                <w:szCs w:val="28"/>
+              </w:rPr>
+              <w:t>Назва</w:t>
+            </w:r>
+          </w:p>
+        </w:tc>
+        <w:tc>
+          <w:tcPr>
+            <w:tcW w:w="7337" w:type="dxa"/>
+            <w:tcBorders>
+              <w:top w:val="single" w:sz="18" w:space="0" w:color="auto"/>
+              <w:right w:val="single" w:sz="18" w:space="0" w:color="auto"/>
+            </w:tcBorders>
+            <w:vAlign w:val="center"/>
+          </w:tcPr>
+          <w:p>
+            <w:pPr>
+              <w:rPr>
+                <w:rFonts w:ascii="Times New Roman" w:hAnsi="Times New Roman" w:cs="Times New Roman"/>
+                <w:sz w:val="28"/>
+                <w:szCs w:val="28"/>
+              </w:rPr>
+            </w:pPr>
+            <w:r>
+              <w:rPr>
+                <w:rFonts w:ascii="Times New Roman" w:hAnsi="Times New Roman" w:cs="Times New Roman"/>
+                <w:sz w:val="28"/>
+                <w:szCs w:val="28"/>
+                <w:lang w:val="en-US"/>
+              </w:rPr>
+              <w:t>Scanner</w:t>
+            </w:r>
+          </w:p>
+        </w:tc>
+      </w:tr>
+      <w:tr>
+        <w:tc>
+          <w:tcPr>
+            <w:tcW w:w="2518" w:type="dxa"/>
+            <w:tcBorders>
+              <w:left w:val="single" w:sz="18" w:space="0" w:color="auto"/>
+            </w:tcBorders>
+          </w:tcPr>
+          <w:p>
+            <w:pPr>
+              <w:jc w:val="center"/>
+              <w:rPr>
+                <w:rFonts w:ascii="Times New Roman" w:hAnsi="Times New Roman" w:cs="Times New Roman"/>
+                <w:sz w:val="28"/>
+                <w:szCs w:val="28"/>
+              </w:rPr>
+            </w:pPr>
+            <w:r>
+              <w:rPr>
+                <w:rFonts w:ascii="Times New Roman" w:hAnsi="Times New Roman" w:cs="Times New Roman"/>
+                <w:sz w:val="28"/>
+                <w:szCs w:val="28"/>
+              </w:rPr>
+              <w:t>Відношення</w:t>
+            </w:r>
+          </w:p>
+        </w:tc>
+        <w:tc>
+          <w:tcPr>
+            <w:tcW w:w="7337" w:type="dxa"/>
+            <w:tcBorders>
+              <w:right w:val="single" w:sz="18" w:space="0" w:color="auto"/>
+            </w:tcBorders>
+            <w:vAlign w:val="center"/>
+          </w:tcPr>
+          <w:p>
+            <w:pPr>
+              <w:rPr>
+                <w:rFonts w:ascii="Times New Roman" w:hAnsi="Times New Roman" w:cs="Times New Roman"/>
+                <w:sz w:val="28"/>
+                <w:szCs w:val="28"/>
+              </w:rPr>
+            </w:pPr>
+            <w:r>
+              <w:rPr>
+                <w:rFonts w:ascii="Times New Roman" w:hAnsi="Times New Roman" w:cs="Times New Roman"/>
+                <w:sz w:val="28"/>
+                <w:szCs w:val="28"/>
+              </w:rPr>
+              <w:t xml:space="preserve">Відношення асоціації </w:t>
+            </w:r>
+            <w:r>
+              <w:rPr>
+                <w:rFonts w:ascii="Times New Roman" w:hAnsi="Times New Roman" w:cs="Times New Roman"/>
+                <w:sz w:val="28"/>
+                <w:szCs w:val="28"/>
+              </w:rPr>
+              <w:t>від</w:t>
+            </w:r>
+            <w:r>
+              <w:rPr>
+                <w:rFonts w:ascii="Times New Roman" w:hAnsi="Times New Roman" w:cs="Times New Roman"/>
+                <w:sz w:val="28"/>
+                <w:szCs w:val="28"/>
+              </w:rPr>
+              <w:t xml:space="preserve"> класу</w:t>
+            </w:r>
+            <w:r>
+              <w:rPr>
+                <w:rFonts w:ascii="Times New Roman" w:hAnsi="Times New Roman" w:cs="Times New Roman"/>
+                <w:sz w:val="28"/>
+                <w:szCs w:val="28"/>
+              </w:rPr>
+              <w:t xml:space="preserve"> </w:t>
+            </w:r>
+            <w:proofErr w:type="spellStart"/>
+            <w:r>
+              <w:rPr>
+                <w:rFonts w:ascii="Times New Roman" w:hAnsi="Times New Roman" w:cs="Times New Roman"/>
+                <w:sz w:val="28"/>
+                <w:szCs w:val="28"/>
+                <w:lang w:val="en-US"/>
+              </w:rPr>
+              <w:t>C</w:t>
+            </w:r>
+            <w:r>
+              <w:rPr>
+                <w:rFonts w:ascii="Times New Roman" w:hAnsi="Times New Roman" w:cs="Times New Roman"/>
+                <w:sz w:val="28"/>
+                <w:szCs w:val="28"/>
+                <w:lang w:val="en-US"/>
+              </w:rPr>
+              <w:t>asaController</w:t>
+            </w:r>
+            <w:proofErr w:type="spellEnd"/>
+          </w:p>
+        </w:tc>
+      </w:tr>
+      <w:tr>
+        <w:tc>
+          <w:tcPr>
+            <w:tcW w:w="2518" w:type="dxa"/>
+            <w:tcBorders>
+              <w:left w:val="single" w:sz="18" w:space="0" w:color="auto"/>
+            </w:tcBorders>
+          </w:tcPr>
+          <w:p>
+            <w:pPr>
+              <w:jc w:val="center"/>
+              <w:rPr>
+                <w:rFonts w:ascii="Times New Roman" w:hAnsi="Times New Roman" w:cs="Times New Roman"/>
+                <w:sz w:val="28"/>
+                <w:szCs w:val="28"/>
+              </w:rPr>
+            </w:pPr>
+            <w:r>
+              <w:rPr>
+                <w:rFonts w:ascii="Times New Roman" w:hAnsi="Times New Roman" w:cs="Times New Roman"/>
+                <w:sz w:val="28"/>
+                <w:szCs w:val="28"/>
+              </w:rPr>
+              <w:t>Операції</w:t>
+            </w:r>
+          </w:p>
+        </w:tc>
+        <w:tc>
+          <w:tcPr>
+            <w:tcW w:w="7337" w:type="dxa"/>
+            <w:tcBorders>
+              <w:right w:val="single" w:sz="18" w:space="0" w:color="auto"/>
+            </w:tcBorders>
+            <w:vAlign w:val="center"/>
+          </w:tcPr>
+          <w:p>
+            <w:pPr>
+              <w:rPr>
+                <w:rFonts w:ascii="Times New Roman" w:hAnsi="Times New Roman" w:cs="Times New Roman"/>
+                <w:sz w:val="28"/>
+                <w:szCs w:val="28"/>
+                <w:lang w:val="en-US"/>
+              </w:rPr>
+            </w:pPr>
+            <w:proofErr w:type="spellStart"/>
+            <w:r>
+              <w:rPr>
+                <w:rFonts w:ascii="Times New Roman" w:hAnsi="Times New Roman" w:cs="Times New Roman"/>
+                <w:sz w:val="28"/>
+                <w:szCs w:val="28"/>
+                <w:lang w:val="en-US"/>
+              </w:rPr>
+              <w:t>readCode</w:t>
+            </w:r>
+            <w:proofErr w:type="spellEnd"/>
+            <w:r>
+              <w:rPr>
+                <w:rFonts w:ascii="Times New Roman" w:hAnsi="Times New Roman" w:cs="Times New Roman"/>
+                <w:sz w:val="28"/>
+                <w:szCs w:val="28"/>
+                <w:lang w:val="en-US"/>
+              </w:rPr>
+              <w:t xml:space="preserve">() : </w:t>
+            </w:r>
+            <w:proofErr w:type="spellStart"/>
+            <w:r>
+              <w:rPr>
+                <w:rFonts w:ascii="Times New Roman" w:hAnsi="Times New Roman" w:cs="Times New Roman"/>
+                <w:sz w:val="28"/>
+                <w:szCs w:val="28"/>
+                <w:lang w:val="en-US"/>
+              </w:rPr>
+              <w:t>int</w:t>
+            </w:r>
+            <w:proofErr w:type="spellEnd"/>
+          </w:p>
+        </w:tc>
+      </w:tr>
+      <w:tr>
+        <w:tc>
+          <w:tcPr>
+            <w:tcW w:w="2518" w:type="dxa"/>
+            <w:tcBorders>
+              <w:left w:val="single" w:sz="18" w:space="0" w:color="auto"/>
+              <w:bottom w:val="single" w:sz="18" w:space="0" w:color="auto"/>
+            </w:tcBorders>
+          </w:tcPr>
+          <w:p>
+            <w:pPr>
+              <w:jc w:val="center"/>
+              <w:rPr>
+                <w:rFonts w:ascii="Times New Roman" w:hAnsi="Times New Roman" w:cs="Times New Roman"/>
+                <w:sz w:val="28"/>
+                <w:szCs w:val="28"/>
+              </w:rPr>
+            </w:pPr>
+            <w:r>
+              <w:rPr>
+                <w:rFonts w:ascii="Times New Roman" w:hAnsi="Times New Roman" w:cs="Times New Roman"/>
+                <w:sz w:val="28"/>
+                <w:szCs w:val="28"/>
+              </w:rPr>
+              <w:t>Атрибути</w:t>
+            </w:r>
+          </w:p>
+        </w:tc>
+        <w:tc>
+          <w:tcPr>
+            <w:tcW w:w="7337" w:type="dxa"/>
+            <w:tcBorders>
+              <w:bottom w:val="single" w:sz="18" w:space="0" w:color="auto"/>
+              <w:right w:val="single" w:sz="18" w:space="0" w:color="auto"/>
+            </w:tcBorders>
+            <w:vAlign w:val="center"/>
+          </w:tcPr>
+          <w:p>
+            <w:pPr>
+              <w:rPr>
+                <w:rFonts w:ascii="Times New Roman" w:hAnsi="Times New Roman" w:cs="Times New Roman"/>
+                <w:sz w:val="28"/>
+                <w:szCs w:val="28"/>
+                <w:lang w:val="en-US"/>
+              </w:rPr>
+            </w:pPr>
+            <w:r>
+              <w:rPr>
+                <w:rFonts w:ascii="Times New Roman" w:hAnsi="Times New Roman" w:cs="Times New Roman"/>
+                <w:sz w:val="28"/>
+                <w:szCs w:val="28"/>
+                <w:lang w:val="en-US"/>
+              </w:rPr>
+              <w:t>None</w:t>
+            </w:r>
+          </w:p>
+        </w:tc>
+      </w:tr>
+      <w:tr>
+        <w:tc>
+          <w:tcPr>
+            <w:tcW w:w="2518" w:type="dxa"/>
+            <w:tcBorders>
+              <w:top w:val="single" w:sz="18" w:space="0" w:color="auto"/>
+              <w:left w:val="single" w:sz="18" w:space="0" w:color="auto"/>
+            </w:tcBorders>
+          </w:tcPr>
+          <w:p>
+            <w:pPr>
+              <w:jc w:val="center"/>
+              <w:rPr>
+                <w:rFonts w:ascii="Times New Roman" w:hAnsi="Times New Roman" w:cs="Times New Roman"/>
+                <w:sz w:val="28"/>
+                <w:szCs w:val="28"/>
+              </w:rPr>
+            </w:pPr>
+            <w:r>
+              <w:rPr>
+                <w:rFonts w:ascii="Times New Roman" w:hAnsi="Times New Roman" w:cs="Times New Roman"/>
+                <w:sz w:val="28"/>
+                <w:szCs w:val="28"/>
+              </w:rPr>
+              <w:t>Назва</w:t>
+            </w:r>
+          </w:p>
+        </w:tc>
+        <w:tc>
+          <w:tcPr>
+            <w:tcW w:w="7337" w:type="dxa"/>
+            <w:tcBorders>
+              <w:top w:val="single" w:sz="18" w:space="0" w:color="auto"/>
+              <w:right w:val="single" w:sz="18" w:space="0" w:color="auto"/>
+            </w:tcBorders>
+          </w:tcPr>
+          <w:p>
+            <w:pPr>
+              <w:rPr>
+                <w:rFonts w:ascii="Times New Roman" w:hAnsi="Times New Roman" w:cs="Times New Roman"/>
+                <w:sz w:val="28"/>
+                <w:szCs w:val="28"/>
+                <w:lang w:val="en-US"/>
+              </w:rPr>
+            </w:pPr>
+            <w:proofErr w:type="spellStart"/>
+            <w:r>
+              <w:rPr>
+                <w:rFonts w:ascii="Times New Roman" w:hAnsi="Times New Roman" w:cs="Times New Roman"/>
+                <w:sz w:val="28"/>
+                <w:szCs w:val="28"/>
+                <w:lang w:val="en-US"/>
+              </w:rPr>
+              <w:t>C</w:t>
+            </w:r>
+            <w:r>
+              <w:rPr>
+                <w:rFonts w:ascii="Times New Roman" w:hAnsi="Times New Roman" w:cs="Times New Roman"/>
+                <w:sz w:val="28"/>
+                <w:szCs w:val="28"/>
+                <w:lang w:val="en-US"/>
+              </w:rPr>
+              <w:t>asaPrinter</w:t>
+            </w:r>
+            <w:proofErr w:type="spellEnd"/>
+          </w:p>
+        </w:tc>
+      </w:tr>
+      <w:tr>
+        <w:tc>
+          <w:tcPr>
+            <w:tcW w:w="2518" w:type="dxa"/>
+            <w:tcBorders>
+              <w:left w:val="single" w:sz="18" w:space="0" w:color="auto"/>
+            </w:tcBorders>
+          </w:tcPr>
+          <w:p>
+            <w:pPr>
+              <w:jc w:val="center"/>
+              <w:rPr>
+                <w:rFonts w:ascii="Times New Roman" w:hAnsi="Times New Roman" w:cs="Times New Roman"/>
+                <w:sz w:val="28"/>
+                <w:szCs w:val="28"/>
+              </w:rPr>
+            </w:pPr>
+            <w:r>
+              <w:rPr>
+                <w:rFonts w:ascii="Times New Roman" w:hAnsi="Times New Roman" w:cs="Times New Roman"/>
+                <w:sz w:val="28"/>
+                <w:szCs w:val="28"/>
+              </w:rPr>
+              <w:t>Відношення</w:t>
+            </w:r>
+          </w:p>
+        </w:tc>
+        <w:tc>
+          <w:tcPr>
+            <w:tcW w:w="7337" w:type="dxa"/>
+            <w:tcBorders>
+              <w:right w:val="single" w:sz="18" w:space="0" w:color="auto"/>
+            </w:tcBorders>
+          </w:tcPr>
+          <w:p>
+            <w:pPr>
+              <w:rPr>
+                <w:rFonts w:ascii="Times New Roman" w:hAnsi="Times New Roman" w:cs="Times New Roman"/>
+                <w:sz w:val="28"/>
+                <w:szCs w:val="28"/>
+              </w:rPr>
+            </w:pPr>
+            <w:r>
+              <w:rPr>
+                <w:rFonts w:ascii="Times New Roman" w:hAnsi="Times New Roman" w:cs="Times New Roman"/>
+                <w:sz w:val="28"/>
+                <w:szCs w:val="28"/>
+              </w:rPr>
+              <w:t xml:space="preserve">Відношення асоціації </w:t>
+            </w:r>
+            <w:r>
+              <w:rPr>
+                <w:rFonts w:ascii="Times New Roman" w:hAnsi="Times New Roman" w:cs="Times New Roman"/>
+                <w:sz w:val="28"/>
+                <w:szCs w:val="28"/>
+              </w:rPr>
+              <w:t>від</w:t>
+            </w:r>
+            <w:r>
+              <w:rPr>
+                <w:rFonts w:ascii="Times New Roman" w:hAnsi="Times New Roman" w:cs="Times New Roman"/>
+                <w:sz w:val="28"/>
+                <w:szCs w:val="28"/>
+              </w:rPr>
+              <w:t xml:space="preserve"> клас</w:t>
+            </w:r>
+            <w:r>
+              <w:rPr>
+                <w:rFonts w:ascii="Times New Roman" w:hAnsi="Times New Roman" w:cs="Times New Roman"/>
+                <w:sz w:val="28"/>
+                <w:szCs w:val="28"/>
+              </w:rPr>
+              <w:t>у</w:t>
+            </w:r>
+            <w:r>
+              <w:rPr>
+                <w:rFonts w:ascii="Times New Roman" w:hAnsi="Times New Roman" w:cs="Times New Roman"/>
+                <w:sz w:val="28"/>
+                <w:szCs w:val="28"/>
+              </w:rPr>
+              <w:t xml:space="preserve"> </w:t>
+            </w:r>
+            <w:proofErr w:type="spellStart"/>
+            <w:r>
+              <w:rPr>
+                <w:rFonts w:ascii="Times New Roman" w:hAnsi="Times New Roman" w:cs="Times New Roman"/>
+                <w:sz w:val="28"/>
+                <w:szCs w:val="28"/>
+                <w:lang w:val="en-US"/>
+              </w:rPr>
+              <w:t>C</w:t>
+            </w:r>
+            <w:r>
+              <w:rPr>
+                <w:rFonts w:ascii="Times New Roman" w:hAnsi="Times New Roman" w:cs="Times New Roman"/>
+                <w:sz w:val="28"/>
+                <w:szCs w:val="28"/>
+                <w:lang w:val="en-US"/>
+              </w:rPr>
+              <w:t>asaController</w:t>
+            </w:r>
+            <w:proofErr w:type="spellEnd"/>
+          </w:p>
+        </w:tc>
+      </w:tr>
+      <w:tr>
+        <w:tc>
+          <w:tcPr>
+            <w:tcW w:w="2518" w:type="dxa"/>
+            <w:tcBorders>
+              <w:left w:val="single" w:sz="18" w:space="0" w:color="auto"/>
+            </w:tcBorders>
+          </w:tcPr>
+          <w:p>
+            <w:pPr>
+              <w:jc w:val="center"/>
+              <w:rPr>
+                <w:rFonts w:ascii="Times New Roman" w:hAnsi="Times New Roman" w:cs="Times New Roman"/>
+                <w:sz w:val="28"/>
+                <w:szCs w:val="28"/>
+              </w:rPr>
+            </w:pPr>
+            <w:r>
+              <w:rPr>
+                <w:rFonts w:ascii="Times New Roman" w:hAnsi="Times New Roman" w:cs="Times New Roman"/>
+                <w:sz w:val="28"/>
+                <w:szCs w:val="28"/>
+              </w:rPr>
+              <w:t>Операції</w:t>
+            </w:r>
+          </w:p>
+        </w:tc>
+        <w:tc>
+          <w:tcPr>
+            <w:tcW w:w="7337" w:type="dxa"/>
+            <w:tcBorders>
+              <w:right w:val="single" w:sz="18" w:space="0" w:color="auto"/>
+            </w:tcBorders>
+          </w:tcPr>
+          <w:p>
+            <w:pPr>
+              <w:rPr>
+                <w:rFonts w:ascii="Times New Roman" w:hAnsi="Times New Roman" w:cs="Times New Roman"/>
+                <w:sz w:val="28"/>
+                <w:szCs w:val="28"/>
+                <w:lang w:val="en-US"/>
+              </w:rPr>
+            </w:pPr>
+            <w:proofErr w:type="spellStart"/>
+            <w:r>
+              <w:rPr>
+                <w:rFonts w:ascii="Times New Roman" w:hAnsi="Times New Roman" w:cs="Times New Roman"/>
+                <w:sz w:val="28"/>
+                <w:szCs w:val="28"/>
+              </w:rPr>
+              <w:t>printCheck</w:t>
+            </w:r>
+            <w:proofErr w:type="spellEnd"/>
+            <w:r>
+              <w:rPr>
+                <w:rFonts w:ascii="Times New Roman" w:hAnsi="Times New Roman" w:cs="Times New Roman"/>
+                <w:sz w:val="28"/>
+                <w:szCs w:val="28"/>
+              </w:rPr>
+              <w:t xml:space="preserve">() : </w:t>
+            </w:r>
+            <w:proofErr w:type="spellStart"/>
+            <w:r>
+              <w:rPr>
+                <w:rFonts w:ascii="Times New Roman" w:hAnsi="Times New Roman" w:cs="Times New Roman"/>
+                <w:sz w:val="28"/>
+                <w:szCs w:val="28"/>
+              </w:rPr>
+              <w:t>void</w:t>
+            </w:r>
+            <w:proofErr w:type="spellEnd"/>
+          </w:p>
+        </w:tc>
+      </w:tr>
+      <w:tr>
+        <w:tc>
+          <w:tcPr>
+            <w:tcW w:w="2518" w:type="dxa"/>
+            <w:tcBorders>
+              <w:left w:val="single" w:sz="18" w:space="0" w:color="auto"/>
+              <w:bottom w:val="single" w:sz="18" w:space="0" w:color="auto"/>
+            </w:tcBorders>
+          </w:tcPr>
+          <w:p>
+            <w:pPr>
+              <w:jc w:val="center"/>
+              <w:rPr>
+                <w:rFonts w:ascii="Times New Roman" w:hAnsi="Times New Roman" w:cs="Times New Roman"/>
+                <w:sz w:val="28"/>
+                <w:szCs w:val="28"/>
+              </w:rPr>
+            </w:pPr>
+            <w:r>
+              <w:rPr>
+                <w:rFonts w:ascii="Times New Roman" w:hAnsi="Times New Roman" w:cs="Times New Roman"/>
+                <w:sz w:val="28"/>
+                <w:szCs w:val="28"/>
+              </w:rPr>
+              <w:t>Атрибути</w:t>
+            </w:r>
+          </w:p>
+        </w:tc>
+        <w:tc>
+          <w:tcPr>
+            <w:tcW w:w="7337" w:type="dxa"/>
+            <w:tcBorders>
+              <w:bottom w:val="single" w:sz="18" w:space="0" w:color="auto"/>
+              <w:right w:val="single" w:sz="18" w:space="0" w:color="auto"/>
+            </w:tcBorders>
+          </w:tcPr>
+          <w:p>
+            <w:pPr>
+              <w:rPr>
+                <w:rFonts w:ascii="Times New Roman" w:hAnsi="Times New Roman" w:cs="Times New Roman"/>
+                <w:sz w:val="28"/>
+                <w:szCs w:val="28"/>
+                <w:lang w:val="en-US"/>
+              </w:rPr>
+            </w:pPr>
+            <w:r>
+              <w:rPr>
+                <w:rFonts w:ascii="Times New Roman" w:hAnsi="Times New Roman" w:cs="Times New Roman"/>
+                <w:sz w:val="28"/>
+                <w:szCs w:val="28"/>
+                <w:lang w:val="en-US"/>
+              </w:rPr>
+              <w:t>None</w:t>
+            </w:r>
+          </w:p>
+        </w:tc>
+      </w:tr>
+      <w:tr>
+        <w:tc>
+          <w:tcPr>
+            <w:tcW w:w="2518" w:type="dxa"/>
+            <w:tcBorders>
+              <w:left w:val="single" w:sz="18" w:space="0" w:color="auto"/>
+            </w:tcBorders>
+          </w:tcPr>
+          <w:p>
+            <w:pPr>
+              <w:jc w:val="center"/>
+              <w:rPr>
+                <w:rFonts w:ascii="Times New Roman" w:hAnsi="Times New Roman" w:cs="Times New Roman"/>
+                <w:sz w:val="28"/>
+                <w:szCs w:val="28"/>
+              </w:rPr>
+            </w:pPr>
+            <w:r>
+              <w:rPr>
+                <w:rFonts w:ascii="Times New Roman" w:hAnsi="Times New Roman" w:cs="Times New Roman"/>
+                <w:sz w:val="28"/>
+                <w:szCs w:val="28"/>
+              </w:rPr>
+              <w:t>Назва</w:t>
+            </w:r>
+          </w:p>
+        </w:tc>
+        <w:tc>
+          <w:tcPr>
+            <w:tcW w:w="7337" w:type="dxa"/>
+            <w:tcBorders>
+              <w:right w:val="single" w:sz="18" w:space="0" w:color="auto"/>
+            </w:tcBorders>
+          </w:tcPr>
+          <w:p>
+            <w:pPr>
+              <w:rPr>
+                <w:rFonts w:ascii="Times New Roman" w:hAnsi="Times New Roman" w:cs="Times New Roman"/>
+                <w:sz w:val="28"/>
+                <w:szCs w:val="28"/>
+                <w:lang w:val="en-US"/>
+              </w:rPr>
+            </w:pPr>
+            <w:proofErr w:type="spellStart"/>
+            <w:r>
+              <w:rPr>
+                <w:rFonts w:ascii="Times New Roman" w:hAnsi="Times New Roman" w:cs="Times New Roman"/>
+                <w:sz w:val="28"/>
+                <w:szCs w:val="28"/>
+                <w:lang w:val="en-US"/>
+              </w:rPr>
+              <w:t>C</w:t>
+            </w:r>
+            <w:r>
+              <w:rPr>
+                <w:rFonts w:ascii="Times New Roman" w:hAnsi="Times New Roman" w:cs="Times New Roman"/>
+                <w:sz w:val="28"/>
+                <w:szCs w:val="28"/>
+                <w:lang w:val="en-US"/>
+              </w:rPr>
+              <w:t>ashAcceptDevice</w:t>
+            </w:r>
+            <w:proofErr w:type="spellEnd"/>
+          </w:p>
+        </w:tc>
+      </w:tr>
+      <w:tr>
+        <w:tc>
+          <w:tcPr>
+            <w:tcW w:w="2518" w:type="dxa"/>
+            <w:tcBorders>
+              <w:left w:val="single" w:sz="18" w:space="0" w:color="auto"/>
+            </w:tcBorders>
+          </w:tcPr>
+          <w:p>
+            <w:pPr>
+              <w:jc w:val="center"/>
+              <w:rPr>
+                <w:rFonts w:ascii="Times New Roman" w:hAnsi="Times New Roman" w:cs="Times New Roman"/>
+                <w:sz w:val="28"/>
+                <w:szCs w:val="28"/>
+              </w:rPr>
+            </w:pPr>
+            <w:r>
+              <w:rPr>
+                <w:rFonts w:ascii="Times New Roman" w:hAnsi="Times New Roman" w:cs="Times New Roman"/>
+                <w:sz w:val="28"/>
+                <w:szCs w:val="28"/>
+              </w:rPr>
+              <w:t>Відношення</w:t>
+            </w:r>
+          </w:p>
+        </w:tc>
+        <w:tc>
+          <w:tcPr>
+            <w:tcW w:w="7337" w:type="dxa"/>
+            <w:tcBorders>
+              <w:right w:val="single" w:sz="18" w:space="0" w:color="auto"/>
+            </w:tcBorders>
+          </w:tcPr>
+          <w:p>
+            <w:pPr>
+              <w:rPr>
+                <w:rFonts w:ascii="Times New Roman" w:hAnsi="Times New Roman" w:cs="Times New Roman"/>
+                <w:sz w:val="28"/>
+                <w:szCs w:val="28"/>
+              </w:rPr>
+            </w:pPr>
+            <w:r>
+              <w:rPr>
+                <w:rFonts w:ascii="Times New Roman" w:hAnsi="Times New Roman" w:cs="Times New Roman"/>
+                <w:sz w:val="28"/>
+                <w:szCs w:val="28"/>
+              </w:rPr>
+              <w:t xml:space="preserve">Відношення асоціації </w:t>
+            </w:r>
+            <w:r>
+              <w:rPr>
+                <w:rFonts w:ascii="Times New Roman" w:hAnsi="Times New Roman" w:cs="Times New Roman"/>
+                <w:sz w:val="28"/>
+                <w:szCs w:val="28"/>
+              </w:rPr>
+              <w:t>від</w:t>
+            </w:r>
+            <w:r>
+              <w:rPr>
+                <w:rFonts w:ascii="Times New Roman" w:hAnsi="Times New Roman" w:cs="Times New Roman"/>
+                <w:sz w:val="28"/>
+                <w:szCs w:val="28"/>
+              </w:rPr>
+              <w:t xml:space="preserve"> клас</w:t>
+            </w:r>
+            <w:r>
+              <w:rPr>
+                <w:rFonts w:ascii="Times New Roman" w:hAnsi="Times New Roman" w:cs="Times New Roman"/>
+                <w:sz w:val="28"/>
+                <w:szCs w:val="28"/>
+              </w:rPr>
+              <w:t>у</w:t>
+            </w:r>
+            <w:r>
+              <w:rPr>
+                <w:rFonts w:ascii="Times New Roman" w:hAnsi="Times New Roman" w:cs="Times New Roman"/>
+                <w:sz w:val="28"/>
+                <w:szCs w:val="28"/>
+              </w:rPr>
+              <w:t xml:space="preserve"> </w:t>
+            </w:r>
+            <w:proofErr w:type="spellStart"/>
+            <w:r>
+              <w:rPr>
+                <w:rFonts w:ascii="Times New Roman" w:hAnsi="Times New Roman" w:cs="Times New Roman"/>
+                <w:sz w:val="28"/>
+                <w:szCs w:val="28"/>
+                <w:lang w:val="en-US"/>
+              </w:rPr>
+              <w:t>C</w:t>
+            </w:r>
+            <w:r>
+              <w:rPr>
+                <w:rFonts w:ascii="Times New Roman" w:hAnsi="Times New Roman" w:cs="Times New Roman"/>
+                <w:sz w:val="28"/>
+                <w:szCs w:val="28"/>
+                <w:lang w:val="en-US"/>
+              </w:rPr>
+              <w:t>asaController</w:t>
+            </w:r>
+            <w:proofErr w:type="spellEnd"/>
+          </w:p>
+        </w:tc>
+      </w:tr>
+      <w:tr>
+        <w:tc>
+          <w:tcPr>
+            <w:tcW w:w="2518" w:type="dxa"/>
+            <w:tcBorders>
+              <w:left w:val="single" w:sz="18" w:space="0" w:color="auto"/>
+            </w:tcBorders>
+          </w:tcPr>
+          <w:p>
+            <w:pPr>
+              <w:jc w:val="center"/>
+              <w:rPr>
+                <w:rFonts w:ascii="Times New Roman" w:hAnsi="Times New Roman" w:cs="Times New Roman"/>
+                <w:sz w:val="28"/>
+                <w:szCs w:val="28"/>
+              </w:rPr>
+            </w:pPr>
+            <w:r>
+              <w:rPr>
+                <w:rFonts w:ascii="Times New Roman" w:hAnsi="Times New Roman" w:cs="Times New Roman"/>
+                <w:sz w:val="28"/>
+                <w:szCs w:val="28"/>
+              </w:rPr>
+              <w:t>Операції</w:t>
+            </w:r>
+          </w:p>
+        </w:tc>
+        <w:tc>
+          <w:tcPr>
+            <w:tcW w:w="7337" w:type="dxa"/>
+            <w:tcBorders>
+              <w:right w:val="single" w:sz="18" w:space="0" w:color="auto"/>
+            </w:tcBorders>
+          </w:tcPr>
+          <w:p>
+            <w:pPr>
+              <w:rPr>
+                <w:rFonts w:ascii="Times New Roman" w:hAnsi="Times New Roman" w:cs="Times New Roman"/>
+                <w:sz w:val="28"/>
+                <w:szCs w:val="28"/>
+                <w:lang w:val="en-US"/>
+              </w:rPr>
+            </w:pPr>
+            <w:proofErr w:type="spellStart"/>
+            <w:r>
+              <w:rPr>
+                <w:rFonts w:ascii="Times New Roman" w:hAnsi="Times New Roman" w:cs="Times New Roman"/>
+                <w:sz w:val="28"/>
+                <w:szCs w:val="28"/>
+                <w:lang w:val="en-US"/>
+              </w:rPr>
+              <w:t>checkCash</w:t>
+            </w:r>
+            <w:proofErr w:type="spellEnd"/>
+            <w:r>
+              <w:rPr>
+                <w:rFonts w:ascii="Times New Roman" w:hAnsi="Times New Roman" w:cs="Times New Roman"/>
+                <w:sz w:val="28"/>
+                <w:szCs w:val="28"/>
+                <w:lang w:val="en-US"/>
+              </w:rPr>
+              <w:t xml:space="preserve">() : </w:t>
+            </w:r>
+            <w:proofErr w:type="spellStart"/>
+            <w:r>
+              <w:rPr>
+                <w:rFonts w:ascii="Times New Roman" w:hAnsi="Times New Roman" w:cs="Times New Roman"/>
+                <w:sz w:val="28"/>
+                <w:szCs w:val="28"/>
+                <w:lang w:val="en-US"/>
+              </w:rPr>
+              <w:t>bool</w:t>
+            </w:r>
+            <w:proofErr w:type="spellEnd"/>
+          </w:p>
+        </w:tc>
+      </w:tr>
+      <w:tr>
+        <w:tc>
+          <w:tcPr>
+            <w:tcW w:w="2518" w:type="dxa"/>
+            <w:tcBorders>
+              <w:left w:val="single" w:sz="18" w:space="0" w:color="auto"/>
+              <w:bottom w:val="single" w:sz="18" w:space="0" w:color="auto"/>
+            </w:tcBorders>
+          </w:tcPr>
+          <w:p>
+            <w:pPr>
+              <w:jc w:val="center"/>
+              <w:rPr>
+                <w:rFonts w:ascii="Times New Roman" w:hAnsi="Times New Roman" w:cs="Times New Roman"/>
+                <w:sz w:val="28"/>
+                <w:szCs w:val="28"/>
+              </w:rPr>
+            </w:pPr>
+            <w:r>
+              <w:rPr>
+                <w:rFonts w:ascii="Times New Roman" w:hAnsi="Times New Roman" w:cs="Times New Roman"/>
+                <w:sz w:val="28"/>
+                <w:szCs w:val="28"/>
+              </w:rPr>
+              <w:t>Атрибути</w:t>
+            </w:r>
+          </w:p>
+        </w:tc>
+        <w:tc>
+          <w:tcPr>
+            <w:tcW w:w="7337" w:type="dxa"/>
+            <w:tcBorders>
+              <w:bottom w:val="single" w:sz="18" w:space="0" w:color="auto"/>
+              <w:right w:val="single" w:sz="18" w:space="0" w:color="auto"/>
+            </w:tcBorders>
+          </w:tcPr>
+          <w:p>
+            <w:pPr>
+              <w:rPr>
+                <w:rFonts w:ascii="Times New Roman" w:hAnsi="Times New Roman" w:cs="Times New Roman"/>
+                <w:sz w:val="28"/>
+                <w:szCs w:val="28"/>
+                <w:lang w:val="en-US"/>
+              </w:rPr>
+            </w:pPr>
+            <w:r>
+              <w:rPr>
+                <w:rFonts w:ascii="Times New Roman" w:hAnsi="Times New Roman" w:cs="Times New Roman"/>
+                <w:sz w:val="28"/>
+                <w:szCs w:val="28"/>
+                <w:lang w:val="en-US"/>
+              </w:rPr>
+              <w:t>None</w:t>
+            </w:r>
+          </w:p>
+        </w:tc>
+      </w:tr>
+      <w:tr>
+        <w:tc>
+          <w:tcPr>
+            <w:tcW w:w="2518" w:type="dxa"/>
+            <w:tcBorders>
+              <w:top w:val="single" w:sz="18" w:space="0" w:color="auto"/>
+              <w:left w:val="single" w:sz="18" w:space="0" w:color="auto"/>
+            </w:tcBorders>
+          </w:tcPr>
+          <w:p>
+            <w:pPr>
+              <w:jc w:val="center"/>
+              <w:rPr>
+                <w:rFonts w:ascii="Times New Roman" w:hAnsi="Times New Roman" w:cs="Times New Roman"/>
+                <w:sz w:val="28"/>
+                <w:szCs w:val="28"/>
+              </w:rPr>
+            </w:pPr>
+            <w:r>
+              <w:rPr>
+                <w:rFonts w:ascii="Times New Roman" w:hAnsi="Times New Roman" w:cs="Times New Roman"/>
+                <w:sz w:val="28"/>
+                <w:szCs w:val="28"/>
+              </w:rPr>
+              <w:t>Назва</w:t>
+            </w:r>
+          </w:p>
+        </w:tc>
+        <w:tc>
+          <w:tcPr>
+            <w:tcW w:w="7337" w:type="dxa"/>
+            <w:tcBorders>
+              <w:top w:val="single" w:sz="18" w:space="0" w:color="auto"/>
+              <w:right w:val="single" w:sz="18" w:space="0" w:color="auto"/>
+            </w:tcBorders>
+          </w:tcPr>
+          <w:p>
+            <w:pPr>
+              <w:rPr>
+                <w:rFonts w:ascii="Times New Roman" w:hAnsi="Times New Roman" w:cs="Times New Roman"/>
+                <w:sz w:val="28"/>
+                <w:szCs w:val="28"/>
+                <w:lang w:val="en-US"/>
+              </w:rPr>
+            </w:pPr>
+            <w:proofErr w:type="spellStart"/>
+            <w:r>
+              <w:rPr>
+                <w:rFonts w:ascii="Times New Roman" w:hAnsi="Times New Roman" w:cs="Times New Roman"/>
+                <w:sz w:val="28"/>
+                <w:szCs w:val="28"/>
+              </w:rPr>
+              <w:t>Display</w:t>
+            </w:r>
+            <w:proofErr w:type="spellEnd"/>
+          </w:p>
+        </w:tc>
+      </w:tr>
+      <w:tr>
+        <w:tc>
+          <w:tcPr>
+            <w:tcW w:w="2518" w:type="dxa"/>
+            <w:tcBorders>
+              <w:left w:val="single" w:sz="18" w:space="0" w:color="auto"/>
+            </w:tcBorders>
+          </w:tcPr>
+          <w:p>
+            <w:pPr>
+              <w:jc w:val="center"/>
+              <w:rPr>
+                <w:rFonts w:ascii="Times New Roman" w:hAnsi="Times New Roman" w:cs="Times New Roman"/>
+                <w:sz w:val="28"/>
+                <w:szCs w:val="28"/>
+              </w:rPr>
+            </w:pPr>
+            <w:r>
+              <w:rPr>
+                <w:rFonts w:ascii="Times New Roman" w:hAnsi="Times New Roman" w:cs="Times New Roman"/>
+                <w:sz w:val="28"/>
+                <w:szCs w:val="28"/>
+              </w:rPr>
+              <w:t>Відношення</w:t>
+            </w:r>
+          </w:p>
+        </w:tc>
+        <w:tc>
+          <w:tcPr>
+            <w:tcW w:w="7337" w:type="dxa"/>
+            <w:tcBorders>
+              <w:right w:val="single" w:sz="18" w:space="0" w:color="auto"/>
+            </w:tcBorders>
+          </w:tcPr>
+          <w:p>
+            <w:pPr>
+              <w:rPr>
+                <w:rFonts w:ascii="Times New Roman" w:hAnsi="Times New Roman" w:cs="Times New Roman"/>
+                <w:sz w:val="28"/>
+                <w:szCs w:val="28"/>
+              </w:rPr>
+            </w:pPr>
+            <w:r>
+              <w:rPr>
+                <w:rFonts w:ascii="Times New Roman" w:hAnsi="Times New Roman" w:cs="Times New Roman"/>
+                <w:sz w:val="28"/>
+                <w:szCs w:val="28"/>
+              </w:rPr>
+              <w:t xml:space="preserve">Відношення асоціації </w:t>
+            </w:r>
+            <w:r>
+              <w:rPr>
+                <w:rFonts w:ascii="Times New Roman" w:hAnsi="Times New Roman" w:cs="Times New Roman"/>
+                <w:sz w:val="28"/>
+                <w:szCs w:val="28"/>
+              </w:rPr>
+              <w:t xml:space="preserve">від </w:t>
+            </w:r>
+            <w:r>
+              <w:rPr>
+                <w:rFonts w:ascii="Times New Roman" w:hAnsi="Times New Roman" w:cs="Times New Roman"/>
+                <w:sz w:val="28"/>
+                <w:szCs w:val="28"/>
+              </w:rPr>
+              <w:t>клас</w:t>
+            </w:r>
+            <w:r>
+              <w:rPr>
+                <w:rFonts w:ascii="Times New Roman" w:hAnsi="Times New Roman" w:cs="Times New Roman"/>
+                <w:sz w:val="28"/>
+                <w:szCs w:val="28"/>
+              </w:rPr>
+              <w:t>у</w:t>
+            </w:r>
+            <w:r>
+              <w:rPr>
+                <w:rFonts w:ascii="Times New Roman" w:hAnsi="Times New Roman" w:cs="Times New Roman"/>
+                <w:sz w:val="28"/>
+                <w:szCs w:val="28"/>
+              </w:rPr>
+              <w:t xml:space="preserve"> </w:t>
+            </w:r>
+            <w:proofErr w:type="spellStart"/>
+            <w:r>
+              <w:rPr>
+                <w:rFonts w:ascii="Times New Roman" w:hAnsi="Times New Roman" w:cs="Times New Roman"/>
+                <w:sz w:val="28"/>
+                <w:szCs w:val="28"/>
+                <w:lang w:val="en-US"/>
+              </w:rPr>
+              <w:t>C</w:t>
+            </w:r>
+            <w:r>
+              <w:rPr>
+                <w:rFonts w:ascii="Times New Roman" w:hAnsi="Times New Roman" w:cs="Times New Roman"/>
+                <w:sz w:val="28"/>
+                <w:szCs w:val="28"/>
+                <w:lang w:val="en-US"/>
+              </w:rPr>
+              <w:t>asaController</w:t>
+            </w:r>
+            <w:proofErr w:type="spellEnd"/>
+          </w:p>
+        </w:tc>
+      </w:tr>
+      <w:tr>
+        <w:tc>
+          <w:tcPr>
+            <w:tcW w:w="2518" w:type="dxa"/>
+            <w:tcBorders>
+              <w:left w:val="single" w:sz="18" w:space="0" w:color="auto"/>
+            </w:tcBorders>
+          </w:tcPr>
+          <w:p>
+            <w:pPr>
+              <w:jc w:val="center"/>
+              <w:rPr>
+                <w:rFonts w:ascii="Times New Roman" w:hAnsi="Times New Roman" w:cs="Times New Roman"/>
+                <w:sz w:val="28"/>
+                <w:szCs w:val="28"/>
+              </w:rPr>
+            </w:pPr>
+            <w:r>
+              <w:rPr>
+                <w:rFonts w:ascii="Times New Roman" w:hAnsi="Times New Roman" w:cs="Times New Roman"/>
+                <w:sz w:val="28"/>
+                <w:szCs w:val="28"/>
+              </w:rPr>
+              <w:t>Операції</w:t>
+            </w:r>
+          </w:p>
+        </w:tc>
+        <w:tc>
+          <w:tcPr>
+            <w:tcW w:w="7337" w:type="dxa"/>
+            <w:tcBorders>
+              <w:right w:val="single" w:sz="18" w:space="0" w:color="auto"/>
+            </w:tcBorders>
+          </w:tcPr>
+          <w:p>
+            <w:pPr>
+              <w:rPr>
+                <w:rFonts w:ascii="Times New Roman" w:hAnsi="Times New Roman" w:cs="Times New Roman"/>
+                <w:sz w:val="28"/>
+                <w:szCs w:val="28"/>
+                <w:lang w:val="en-US"/>
+              </w:rPr>
+            </w:pPr>
+            <w:proofErr w:type="spellStart"/>
+            <w:r>
+              <w:rPr>
+                <w:rFonts w:ascii="Times New Roman" w:hAnsi="Times New Roman" w:cs="Times New Roman"/>
+                <w:sz w:val="28"/>
+                <w:szCs w:val="28"/>
+              </w:rPr>
+              <w:t>showPrice</w:t>
+            </w:r>
+            <w:proofErr w:type="spellEnd"/>
+            <w:r>
+              <w:rPr>
+                <w:rFonts w:ascii="Times New Roman" w:hAnsi="Times New Roman" w:cs="Times New Roman"/>
+                <w:sz w:val="28"/>
+                <w:szCs w:val="28"/>
+              </w:rPr>
+              <w:t>()</w:t>
+            </w:r>
+            <w:r>
+              <w:rPr>
+                <w:rFonts w:ascii="Times New Roman" w:hAnsi="Times New Roman" w:cs="Times New Roman"/>
+                <w:sz w:val="28"/>
+                <w:szCs w:val="28"/>
+                <w:lang w:val="en-US"/>
+              </w:rPr>
+              <w:t xml:space="preserve"> : void</w:t>
+            </w:r>
+          </w:p>
+          <w:p>
+            <w:pPr>
+              <w:rPr>
+                <w:rFonts w:ascii="Times New Roman" w:hAnsi="Times New Roman" w:cs="Times New Roman"/>
+                <w:sz w:val="28"/>
+                <w:szCs w:val="28"/>
+                <w:lang w:val="en-US"/>
+              </w:rPr>
+            </w:pPr>
+            <w:proofErr w:type="spellStart"/>
+            <w:r>
+              <w:rPr>
+                <w:rFonts w:ascii="Times New Roman" w:hAnsi="Times New Roman" w:cs="Times New Roman"/>
+                <w:sz w:val="28"/>
+                <w:szCs w:val="28"/>
+                <w:lang w:val="en-US"/>
+              </w:rPr>
+              <w:t>showCheck</w:t>
+            </w:r>
+            <w:proofErr w:type="spellEnd"/>
+            <w:r>
+              <w:rPr>
+                <w:rFonts w:ascii="Times New Roman" w:hAnsi="Times New Roman" w:cs="Times New Roman"/>
+                <w:sz w:val="28"/>
+                <w:szCs w:val="28"/>
+                <w:lang w:val="en-US"/>
+              </w:rPr>
+              <w:t>() : void</w:t>
+            </w:r>
+          </w:p>
+          <w:p>
+            <w:pPr>
+              <w:rPr>
+                <w:rFonts w:ascii="Times New Roman" w:hAnsi="Times New Roman" w:cs="Times New Roman"/>
+                <w:sz w:val="28"/>
+                <w:szCs w:val="28"/>
+                <w:lang w:val="en-US"/>
+              </w:rPr>
+            </w:pPr>
+            <w:proofErr w:type="spellStart"/>
+            <w:r>
+              <w:rPr>
+                <w:rFonts w:ascii="Times New Roman" w:hAnsi="Times New Roman" w:cs="Times New Roman"/>
+                <w:sz w:val="28"/>
+                <w:szCs w:val="28"/>
+                <w:lang w:val="en-US"/>
+              </w:rPr>
+              <w:t>exsistMessage</w:t>
+            </w:r>
+            <w:proofErr w:type="spellEnd"/>
+            <w:r>
+              <w:rPr>
+                <w:rFonts w:ascii="Times New Roman" w:hAnsi="Times New Roman" w:cs="Times New Roman"/>
+                <w:sz w:val="28"/>
+                <w:szCs w:val="28"/>
+                <w:lang w:val="en-US"/>
+              </w:rPr>
+              <w:t>() : void</w:t>
+            </w:r>
+          </w:p>
+          <w:p>
+            <w:pPr>
+              <w:rPr>
+                <w:rFonts w:ascii="Times New Roman" w:hAnsi="Times New Roman" w:cs="Times New Roman"/>
+                <w:sz w:val="28"/>
+                <w:szCs w:val="28"/>
+                <w:lang w:val="en-US"/>
+              </w:rPr>
+            </w:pPr>
+            <w:proofErr w:type="spellStart"/>
+            <w:r>
+              <w:rPr>
+                <w:rFonts w:ascii="Times New Roman" w:hAnsi="Times New Roman" w:cs="Times New Roman"/>
+                <w:sz w:val="28"/>
+                <w:szCs w:val="28"/>
+                <w:lang w:val="en-US"/>
+              </w:rPr>
+              <w:t>noEnoughMoney</w:t>
+            </w:r>
+            <w:proofErr w:type="spellEnd"/>
+            <w:r>
+              <w:rPr>
+                <w:rFonts w:ascii="Times New Roman" w:hAnsi="Times New Roman" w:cs="Times New Roman"/>
+                <w:sz w:val="28"/>
+                <w:szCs w:val="28"/>
+                <w:lang w:val="en-US"/>
+              </w:rPr>
+              <w:t>() : void</w:t>
+            </w:r>
+          </w:p>
+        </w:tc>
+      </w:tr>
+      <w:tr>
+        <w:tc>
+          <w:tcPr>
+            <w:tcW w:w="2518" w:type="dxa"/>
+            <w:tcBorders>
+              <w:left w:val="single" w:sz="18" w:space="0" w:color="auto"/>
+              <w:bottom w:val="single" w:sz="18" w:space="0" w:color="auto"/>
+            </w:tcBorders>
+          </w:tcPr>
+          <w:p>
+            <w:pPr>
+              <w:jc w:val="center"/>
+              <w:rPr>
+                <w:rFonts w:ascii="Times New Roman" w:hAnsi="Times New Roman" w:cs="Times New Roman"/>
+                <w:sz w:val="28"/>
+                <w:szCs w:val="28"/>
+              </w:rPr>
+            </w:pPr>
+            <w:r>
+              <w:rPr>
+                <w:rFonts w:ascii="Times New Roman" w:hAnsi="Times New Roman" w:cs="Times New Roman"/>
+                <w:sz w:val="28"/>
+                <w:szCs w:val="28"/>
+              </w:rPr>
+              <w:t>Атрибути</w:t>
+            </w:r>
+          </w:p>
+        </w:tc>
+        <w:tc>
+          <w:tcPr>
+            <w:tcW w:w="7337" w:type="dxa"/>
+            <w:tcBorders>
+              <w:bottom w:val="single" w:sz="18" w:space="0" w:color="auto"/>
+              <w:right w:val="single" w:sz="18" w:space="0" w:color="auto"/>
+            </w:tcBorders>
+          </w:tcPr>
+          <w:p>
+            <w:pPr>
+              <w:rPr>
+                <w:rFonts w:ascii="Times New Roman" w:hAnsi="Times New Roman" w:cs="Times New Roman"/>
+                <w:sz w:val="28"/>
+                <w:szCs w:val="28"/>
+                <w:lang w:val="en-US"/>
+              </w:rPr>
+            </w:pPr>
+            <w:r>
+              <w:rPr>
+                <w:rFonts w:ascii="Times New Roman" w:hAnsi="Times New Roman" w:cs="Times New Roman"/>
+                <w:sz w:val="28"/>
+                <w:szCs w:val="28"/>
+                <w:lang w:val="en-US"/>
+              </w:rPr>
+              <w:t>None</w:t>
+            </w:r>
+          </w:p>
+        </w:tc>
+      </w:tr>
+      <w:tr>
+        <w:tc>
+          <w:tcPr>
+            <w:tcW w:w="2518" w:type="dxa"/>
+            <w:tcBorders>
+              <w:top w:val="single" w:sz="18" w:space="0" w:color="auto"/>
+              <w:left w:val="single" w:sz="18" w:space="0" w:color="auto"/>
+            </w:tcBorders>
+          </w:tcPr>
+          <w:p>
+            <w:pPr>
+              <w:jc w:val="center"/>
+              <w:rPr>
+                <w:rFonts w:ascii="Times New Roman" w:hAnsi="Times New Roman" w:cs="Times New Roman"/>
+                <w:sz w:val="28"/>
+                <w:szCs w:val="28"/>
+              </w:rPr>
+            </w:pPr>
+            <w:r>
+              <w:rPr>
+                <w:rFonts w:ascii="Times New Roman" w:hAnsi="Times New Roman" w:cs="Times New Roman"/>
+                <w:sz w:val="28"/>
+                <w:szCs w:val="28"/>
+              </w:rPr>
+              <w:t>Назва</w:t>
+            </w:r>
+          </w:p>
+        </w:tc>
+        <w:tc>
+          <w:tcPr>
+            <w:tcW w:w="7337" w:type="dxa"/>
+            <w:tcBorders>
+              <w:top w:val="single" w:sz="18" w:space="0" w:color="auto"/>
+              <w:right w:val="single" w:sz="18" w:space="0" w:color="auto"/>
+            </w:tcBorders>
+          </w:tcPr>
+          <w:p>
+            <w:pPr>
+              <w:rPr>
+                <w:rFonts w:ascii="Times New Roman" w:hAnsi="Times New Roman" w:cs="Times New Roman"/>
+                <w:sz w:val="28"/>
+                <w:szCs w:val="28"/>
+                <w:lang w:val="en-US"/>
+              </w:rPr>
+            </w:pPr>
+            <w:r>
+              <w:rPr>
+                <w:rFonts w:ascii="Times New Roman" w:hAnsi="Times New Roman" w:cs="Times New Roman"/>
+                <w:sz w:val="28"/>
+                <w:szCs w:val="28"/>
+                <w:lang w:val="en-US"/>
+              </w:rPr>
+              <w:t>D</w:t>
+            </w:r>
+            <w:proofErr w:type="spellStart"/>
+            <w:r>
+              <w:rPr>
+                <w:rFonts w:ascii="Times New Roman" w:hAnsi="Times New Roman" w:cs="Times New Roman"/>
+                <w:sz w:val="28"/>
+                <w:szCs w:val="28"/>
+              </w:rPr>
+              <w:t>atabase</w:t>
+            </w:r>
+            <w:proofErr w:type="spellEnd"/>
+          </w:p>
+        </w:tc>
+      </w:tr>
+      <w:tr>
+        <w:tc>
+          <w:tcPr>
+            <w:tcW w:w="2518" w:type="dxa"/>
+            <w:tcBorders>
+              <w:left w:val="single" w:sz="18" w:space="0" w:color="auto"/>
+            </w:tcBorders>
+          </w:tcPr>
+          <w:p>
+            <w:pPr>
+              <w:jc w:val="center"/>
+              <w:rPr>
+                <w:rFonts w:ascii="Times New Roman" w:hAnsi="Times New Roman" w:cs="Times New Roman"/>
+                <w:sz w:val="28"/>
+                <w:szCs w:val="28"/>
+              </w:rPr>
+            </w:pPr>
+            <w:r>
+              <w:rPr>
+                <w:rFonts w:ascii="Times New Roman" w:hAnsi="Times New Roman" w:cs="Times New Roman"/>
+                <w:sz w:val="28"/>
+                <w:szCs w:val="28"/>
+              </w:rPr>
+              <w:t>Відношення</w:t>
+            </w:r>
+          </w:p>
+        </w:tc>
+        <w:tc>
+          <w:tcPr>
+            <w:tcW w:w="7337" w:type="dxa"/>
+            <w:tcBorders>
+              <w:right w:val="single" w:sz="18" w:space="0" w:color="auto"/>
+            </w:tcBorders>
+          </w:tcPr>
+          <w:p>
+            <w:pPr>
+              <w:rPr>
+                <w:rFonts w:ascii="Times New Roman" w:hAnsi="Times New Roman" w:cs="Times New Roman"/>
+                <w:sz w:val="28"/>
+                <w:szCs w:val="28"/>
+              </w:rPr>
+            </w:pPr>
+            <w:r>
+              <w:rPr>
+                <w:rFonts w:ascii="Times New Roman" w:hAnsi="Times New Roman" w:cs="Times New Roman"/>
+                <w:sz w:val="28"/>
+                <w:szCs w:val="28"/>
+              </w:rPr>
+              <w:t xml:space="preserve">Відношення асоціації </w:t>
+            </w:r>
+            <w:r>
+              <w:rPr>
+                <w:rFonts w:ascii="Times New Roman" w:hAnsi="Times New Roman" w:cs="Times New Roman"/>
+                <w:sz w:val="28"/>
+                <w:szCs w:val="28"/>
+              </w:rPr>
+              <w:t>від</w:t>
+            </w:r>
+            <w:r>
+              <w:rPr>
+                <w:rFonts w:ascii="Times New Roman" w:hAnsi="Times New Roman" w:cs="Times New Roman"/>
+                <w:sz w:val="28"/>
+                <w:szCs w:val="28"/>
+              </w:rPr>
+              <w:t xml:space="preserve"> класу</w:t>
+            </w:r>
+            <w:r>
+              <w:rPr>
+                <w:rFonts w:ascii="Times New Roman" w:hAnsi="Times New Roman" w:cs="Times New Roman"/>
+                <w:sz w:val="28"/>
+                <w:szCs w:val="28"/>
+              </w:rPr>
+              <w:t xml:space="preserve"> </w:t>
+            </w:r>
+            <w:proofErr w:type="spellStart"/>
+            <w:r>
+              <w:rPr>
+                <w:rFonts w:ascii="Times New Roman" w:hAnsi="Times New Roman" w:cs="Times New Roman"/>
+                <w:sz w:val="28"/>
+                <w:szCs w:val="28"/>
+                <w:lang w:val="en-US"/>
+              </w:rPr>
+              <w:t>C</w:t>
+            </w:r>
+            <w:r>
+              <w:rPr>
+                <w:rFonts w:ascii="Times New Roman" w:hAnsi="Times New Roman" w:cs="Times New Roman"/>
+                <w:sz w:val="28"/>
+                <w:szCs w:val="28"/>
+                <w:lang w:val="en-US"/>
+              </w:rPr>
+              <w:t>asaController</w:t>
+            </w:r>
+            <w:proofErr w:type="spellEnd"/>
+            <w:r>
+              <w:rPr>
+                <w:rFonts w:ascii="Times New Roman" w:hAnsi="Times New Roman" w:cs="Times New Roman"/>
+                <w:sz w:val="28"/>
+                <w:szCs w:val="28"/>
+              </w:rPr>
+              <w:t xml:space="preserve"> та агрегації до класу </w:t>
+            </w:r>
+            <w:proofErr w:type="spellStart"/>
+            <w:r>
+              <w:rPr>
+                <w:rFonts w:ascii="Times New Roman" w:hAnsi="Times New Roman" w:cs="Times New Roman"/>
+                <w:sz w:val="28"/>
+                <w:szCs w:val="28"/>
+              </w:rPr>
+              <w:t>Products</w:t>
+            </w:r>
+            <w:proofErr w:type="spellEnd"/>
+          </w:p>
+        </w:tc>
+      </w:tr>
+      <w:tr>
+        <w:tc>
+          <w:tcPr>
+            <w:tcW w:w="2518" w:type="dxa"/>
+            <w:tcBorders>
+              <w:left w:val="single" w:sz="18" w:space="0" w:color="auto"/>
+            </w:tcBorders>
+          </w:tcPr>
+          <w:p>
+            <w:pPr>
+              <w:jc w:val="center"/>
+              <w:rPr>
+                <w:rFonts w:ascii="Times New Roman" w:hAnsi="Times New Roman" w:cs="Times New Roman"/>
+                <w:sz w:val="28"/>
+                <w:szCs w:val="28"/>
+              </w:rPr>
+            </w:pPr>
+            <w:r>
+              <w:rPr>
+                <w:rFonts w:ascii="Times New Roman" w:hAnsi="Times New Roman" w:cs="Times New Roman"/>
+                <w:sz w:val="28"/>
+                <w:szCs w:val="28"/>
+              </w:rPr>
+              <w:t>Операції</w:t>
+            </w:r>
+          </w:p>
+        </w:tc>
+        <w:tc>
+          <w:tcPr>
+            <w:tcW w:w="7337" w:type="dxa"/>
+            <w:tcBorders>
+              <w:right w:val="single" w:sz="18" w:space="0" w:color="auto"/>
+            </w:tcBorders>
+          </w:tcPr>
+          <w:p>
+            <w:pPr>
+              <w:rPr>
+                <w:rFonts w:ascii="Times New Roman" w:hAnsi="Times New Roman" w:cs="Times New Roman"/>
+                <w:sz w:val="28"/>
+                <w:szCs w:val="28"/>
+                <w:lang w:val="en-US"/>
+              </w:rPr>
+            </w:pPr>
+            <w:proofErr w:type="spellStart"/>
+            <w:r>
+              <w:rPr>
+                <w:rFonts w:ascii="Times New Roman" w:hAnsi="Times New Roman" w:cs="Times New Roman"/>
+                <w:sz w:val="28"/>
+                <w:szCs w:val="28"/>
+                <w:lang w:val="en-US"/>
+              </w:rPr>
+              <w:t>get</w:t>
+            </w:r>
+            <w:r>
+              <w:rPr>
+                <w:rFonts w:ascii="Times New Roman" w:hAnsi="Times New Roman" w:cs="Times New Roman"/>
+                <w:sz w:val="28"/>
+                <w:szCs w:val="28"/>
+                <w:lang w:val="en-US"/>
+              </w:rPr>
+              <w:t>NameProduct</w:t>
+            </w:r>
+            <w:proofErr w:type="spellEnd"/>
+            <w:r>
+              <w:rPr>
+                <w:rFonts w:ascii="Times New Roman" w:hAnsi="Times New Roman" w:cs="Times New Roman"/>
+                <w:sz w:val="28"/>
+                <w:szCs w:val="28"/>
+                <w:lang w:val="en-US"/>
+              </w:rPr>
+              <w:t>()</w:t>
+            </w:r>
+            <w:r>
+              <w:rPr>
+                <w:rFonts w:ascii="Times New Roman" w:hAnsi="Times New Roman" w:cs="Times New Roman"/>
+                <w:sz w:val="28"/>
+                <w:szCs w:val="28"/>
+                <w:lang w:val="en-US"/>
+              </w:rPr>
+              <w:t xml:space="preserve"> : string</w:t>
+            </w:r>
+          </w:p>
+          <w:p>
+            <w:pPr>
+              <w:rPr>
+                <w:rFonts w:ascii="Times New Roman" w:hAnsi="Times New Roman" w:cs="Times New Roman"/>
+                <w:sz w:val="28"/>
+                <w:szCs w:val="28"/>
+                <w:lang w:val="en-US"/>
+              </w:rPr>
+            </w:pPr>
+            <w:proofErr w:type="spellStart"/>
+            <w:r>
+              <w:rPr>
+                <w:rFonts w:ascii="Times New Roman" w:hAnsi="Times New Roman" w:cs="Times New Roman"/>
+                <w:sz w:val="28"/>
+                <w:szCs w:val="28"/>
+                <w:lang w:val="en-US"/>
+              </w:rPr>
+              <w:t>isProductExist</w:t>
+            </w:r>
+            <w:proofErr w:type="spellEnd"/>
+            <w:r>
+              <w:rPr>
+                <w:rFonts w:ascii="Times New Roman" w:hAnsi="Times New Roman" w:cs="Times New Roman"/>
+                <w:sz w:val="28"/>
+                <w:szCs w:val="28"/>
+                <w:lang w:val="en-US"/>
+              </w:rPr>
+              <w:t xml:space="preserve">() : </w:t>
+            </w:r>
+            <w:proofErr w:type="spellStart"/>
+            <w:r>
+              <w:rPr>
+                <w:rFonts w:ascii="Times New Roman" w:hAnsi="Times New Roman" w:cs="Times New Roman"/>
+                <w:sz w:val="28"/>
+                <w:szCs w:val="28"/>
+                <w:lang w:val="en-US"/>
+              </w:rPr>
+              <w:t>bool</w:t>
+            </w:r>
+            <w:proofErr w:type="spellEnd"/>
+          </w:p>
+          <w:p>
+            <w:pPr>
+              <w:rPr>
+                <w:rFonts w:ascii="Times New Roman" w:hAnsi="Times New Roman" w:cs="Times New Roman"/>
+                <w:sz w:val="28"/>
+                <w:szCs w:val="28"/>
+                <w:lang w:val="en-US"/>
+              </w:rPr>
+            </w:pPr>
+            <w:proofErr w:type="spellStart"/>
+            <w:r>
+              <w:rPr>
+                <w:rFonts w:ascii="Times New Roman" w:hAnsi="Times New Roman" w:cs="Times New Roman"/>
+                <w:sz w:val="28"/>
+                <w:szCs w:val="28"/>
+                <w:lang w:val="en-US"/>
+              </w:rPr>
+              <w:t>getPrice</w:t>
+            </w:r>
+            <w:proofErr w:type="spellEnd"/>
+            <w:r>
+              <w:rPr>
+                <w:rFonts w:ascii="Times New Roman" w:hAnsi="Times New Roman" w:cs="Times New Roman"/>
+                <w:sz w:val="28"/>
+                <w:szCs w:val="28"/>
+                <w:lang w:val="en-US"/>
+              </w:rPr>
+              <w:t xml:space="preserve">() : </w:t>
+            </w:r>
+            <w:proofErr w:type="spellStart"/>
+            <w:r>
+              <w:rPr>
+                <w:rFonts w:ascii="Times New Roman" w:hAnsi="Times New Roman" w:cs="Times New Roman"/>
+                <w:sz w:val="28"/>
+                <w:szCs w:val="28"/>
+                <w:lang w:val="en-US"/>
+              </w:rPr>
+              <w:t>int</w:t>
+            </w:r>
+            <w:proofErr w:type="spellEnd"/>
+          </w:p>
+        </w:tc>
+      </w:tr>
+      <w:tr>
+        <w:tc>
+          <w:tcPr>
+            <w:tcW w:w="2518" w:type="dxa"/>
+            <w:tcBorders>
+              <w:left w:val="single" w:sz="18" w:space="0" w:color="auto"/>
+              <w:bottom w:val="single" w:sz="18" w:space="0" w:color="auto"/>
+            </w:tcBorders>
+          </w:tcPr>
+          <w:p>
+            <w:pPr>
+              <w:jc w:val="center"/>
+              <w:rPr>
+                <w:rFonts w:ascii="Times New Roman" w:hAnsi="Times New Roman" w:cs="Times New Roman"/>
+                <w:sz w:val="28"/>
+                <w:szCs w:val="28"/>
+              </w:rPr>
+            </w:pPr>
+            <w:r>
+              <w:rPr>
+                <w:rFonts w:ascii="Times New Roman" w:hAnsi="Times New Roman" w:cs="Times New Roman"/>
+                <w:sz w:val="28"/>
+                <w:szCs w:val="28"/>
+              </w:rPr>
+              <w:t>Атрибути</w:t>
+            </w:r>
+          </w:p>
+        </w:tc>
+        <w:tc>
+          <w:tcPr>
+            <w:tcW w:w="7337" w:type="dxa"/>
+            <w:tcBorders>
+              <w:bottom w:val="single" w:sz="18" w:space="0" w:color="auto"/>
+              <w:right w:val="single" w:sz="18" w:space="0" w:color="auto"/>
+            </w:tcBorders>
+          </w:tcPr>
+          <w:p>
+            <w:pPr>
+              <w:rPr>
+                <w:rFonts w:ascii="Times New Roman" w:hAnsi="Times New Roman" w:cs="Times New Roman"/>
+                <w:sz w:val="28"/>
+                <w:szCs w:val="28"/>
+                <w:lang w:val="en-US"/>
+              </w:rPr>
+            </w:pPr>
+            <w:r>
+              <w:rPr>
+                <w:rFonts w:ascii="Times New Roman" w:hAnsi="Times New Roman" w:cs="Times New Roman"/>
+                <w:sz w:val="28"/>
+                <w:szCs w:val="28"/>
+                <w:lang w:val="en-US"/>
+              </w:rPr>
+              <w:t>Check[] : Products</w:t>
+            </w:r>
+          </w:p>
+        </w:tc>
+      </w:tr>
+      <w:tr>
+        <w:tc>
+          <w:tcPr>
+            <w:tcW w:w="2518" w:type="dxa"/>
+            <w:tcBorders>
+              <w:top w:val="single" w:sz="18" w:space="0" w:color="auto"/>
+              <w:left w:val="single" w:sz="18" w:space="0" w:color="auto"/>
+            </w:tcBorders>
+          </w:tcPr>
+          <w:p>
+            <w:pPr>
+              <w:jc w:val="center"/>
+              <w:rPr>
+                <w:rFonts w:ascii="Times New Roman" w:hAnsi="Times New Roman" w:cs="Times New Roman"/>
+                <w:sz w:val="28"/>
+                <w:szCs w:val="28"/>
+              </w:rPr>
+            </w:pPr>
+            <w:r>
+              <w:rPr>
+                <w:rFonts w:ascii="Times New Roman" w:hAnsi="Times New Roman" w:cs="Times New Roman"/>
+                <w:sz w:val="28"/>
+                <w:szCs w:val="28"/>
+              </w:rPr>
+              <w:t>Назва</w:t>
+            </w:r>
+          </w:p>
+        </w:tc>
+        <w:tc>
+          <w:tcPr>
+            <w:tcW w:w="7337" w:type="dxa"/>
+            <w:tcBorders>
+              <w:top w:val="single" w:sz="18" w:space="0" w:color="auto"/>
+              <w:right w:val="single" w:sz="18" w:space="0" w:color="auto"/>
+            </w:tcBorders>
+          </w:tcPr>
+          <w:p>
+            <w:pPr>
+              <w:rPr>
+                <w:rFonts w:ascii="Times New Roman" w:hAnsi="Times New Roman" w:cs="Times New Roman"/>
+                <w:sz w:val="28"/>
+                <w:szCs w:val="28"/>
+                <w:lang w:val="en-US"/>
+              </w:rPr>
+            </w:pPr>
+            <w:r>
+              <w:rPr>
+                <w:rFonts w:ascii="Times New Roman" w:hAnsi="Times New Roman" w:cs="Times New Roman"/>
+                <w:sz w:val="28"/>
+                <w:szCs w:val="28"/>
+                <w:lang w:val="en-US"/>
+              </w:rPr>
+              <w:t>Products</w:t>
+            </w:r>
+          </w:p>
+        </w:tc>
+      </w:tr>
+      <w:tr>
+        <w:tc>
+          <w:tcPr>
+            <w:tcW w:w="2518" w:type="dxa"/>
+            <w:tcBorders>
+              <w:left w:val="single" w:sz="18" w:space="0" w:color="auto"/>
+            </w:tcBorders>
+          </w:tcPr>
+          <w:p>
+            <w:pPr>
+              <w:jc w:val="center"/>
+              <w:rPr>
+                <w:rFonts w:ascii="Times New Roman" w:hAnsi="Times New Roman" w:cs="Times New Roman"/>
+                <w:sz w:val="28"/>
+                <w:szCs w:val="28"/>
+              </w:rPr>
+            </w:pPr>
+            <w:r>
+              <w:rPr>
+                <w:rFonts w:ascii="Times New Roman" w:hAnsi="Times New Roman" w:cs="Times New Roman"/>
+                <w:sz w:val="28"/>
+                <w:szCs w:val="28"/>
+              </w:rPr>
+              <w:t>Відношення</w:t>
+            </w:r>
+          </w:p>
+        </w:tc>
+        <w:tc>
+          <w:tcPr>
+            <w:tcW w:w="7337" w:type="dxa"/>
+            <w:tcBorders>
+              <w:right w:val="single" w:sz="18" w:space="0" w:color="auto"/>
+            </w:tcBorders>
+          </w:tcPr>
+          <w:p>
+            <w:pPr>
+              <w:rPr>
+                <w:rFonts w:ascii="Times New Roman" w:hAnsi="Times New Roman" w:cs="Times New Roman"/>
+                <w:sz w:val="28"/>
+                <w:szCs w:val="28"/>
+              </w:rPr>
+            </w:pPr>
+            <w:r>
+              <w:rPr>
+                <w:rFonts w:ascii="Times New Roman" w:hAnsi="Times New Roman" w:cs="Times New Roman"/>
+                <w:sz w:val="28"/>
+                <w:szCs w:val="28"/>
+              </w:rPr>
+              <w:t xml:space="preserve">Відношення агрегації від класу </w:t>
+            </w:r>
+            <w:r>
+              <w:rPr>
+                <w:rFonts w:ascii="Times New Roman" w:hAnsi="Times New Roman" w:cs="Times New Roman"/>
+                <w:sz w:val="28"/>
+                <w:szCs w:val="28"/>
+                <w:lang w:val="en-US"/>
+              </w:rPr>
+              <w:t>database</w:t>
+            </w:r>
+          </w:p>
+        </w:tc>
+      </w:tr>
+      <w:tr>
+        <w:tc>
+          <w:tcPr>
+            <w:tcW w:w="2518" w:type="dxa"/>
+            <w:tcBorders>
+              <w:left w:val="single" w:sz="18" w:space="0" w:color="auto"/>
+            </w:tcBorders>
+          </w:tcPr>
+          <w:p>
+            <w:pPr>
+              <w:jc w:val="center"/>
+              <w:rPr>
+                <w:rFonts w:ascii="Times New Roman" w:hAnsi="Times New Roman" w:cs="Times New Roman"/>
+                <w:sz w:val="28"/>
+                <w:szCs w:val="28"/>
+              </w:rPr>
+            </w:pPr>
+            <w:r>
+              <w:rPr>
+                <w:rFonts w:ascii="Times New Roman" w:hAnsi="Times New Roman" w:cs="Times New Roman"/>
+                <w:sz w:val="28"/>
+                <w:szCs w:val="28"/>
+              </w:rPr>
+              <w:t>Операції</w:t>
+            </w:r>
+          </w:p>
+        </w:tc>
+        <w:tc>
+          <w:tcPr>
+            <w:tcW w:w="7337" w:type="dxa"/>
+            <w:tcBorders>
+              <w:right w:val="single" w:sz="18" w:space="0" w:color="auto"/>
+            </w:tcBorders>
+          </w:tcPr>
+          <w:p>
+            <w:pPr>
+              <w:rPr>
+                <w:rFonts w:ascii="Times New Roman" w:hAnsi="Times New Roman" w:cs="Times New Roman"/>
+                <w:sz w:val="28"/>
+                <w:szCs w:val="28"/>
+                <w:lang w:val="en-US"/>
+              </w:rPr>
+            </w:pPr>
+            <w:r>
+              <w:rPr>
+                <w:rFonts w:ascii="Times New Roman" w:hAnsi="Times New Roman" w:cs="Times New Roman"/>
+                <w:sz w:val="28"/>
+                <w:szCs w:val="28"/>
+                <w:lang w:val="en-US"/>
+              </w:rPr>
+              <w:t>None</w:t>
+            </w:r>
+          </w:p>
+        </w:tc>
+      </w:tr>
+      <w:tr>
+        <w:tc>
+          <w:tcPr>
+            <w:tcW w:w="2518" w:type="dxa"/>
+            <w:tcBorders>
+              <w:left w:val="single" w:sz="18" w:space="0" w:color="auto"/>
+              <w:bottom w:val="single" w:sz="18" w:space="0" w:color="auto"/>
+            </w:tcBorders>
+          </w:tcPr>
+          <w:p>
+            <w:pPr>
+              <w:jc w:val="center"/>
+              <w:rPr>
+                <w:rFonts w:ascii="Times New Roman" w:hAnsi="Times New Roman" w:cs="Times New Roman"/>
+                <w:sz w:val="28"/>
+                <w:szCs w:val="28"/>
+              </w:rPr>
+            </w:pPr>
+            <w:r>
+              <w:rPr>
+                <w:rFonts w:ascii="Times New Roman" w:hAnsi="Times New Roman" w:cs="Times New Roman"/>
+                <w:sz w:val="28"/>
+                <w:szCs w:val="28"/>
+              </w:rPr>
+              <w:t>Атрибути</w:t>
+            </w:r>
+          </w:p>
+        </w:tc>
+        <w:tc>
+          <w:tcPr>
+            <w:tcW w:w="7337" w:type="dxa"/>
+            <w:tcBorders>
+              <w:bottom w:val="single" w:sz="18" w:space="0" w:color="auto"/>
+              <w:right w:val="single" w:sz="18" w:space="0" w:color="auto"/>
+            </w:tcBorders>
+          </w:tcPr>
+          <w:p>
+            <w:pPr>
+              <w:rPr>
+                <w:rFonts w:ascii="Times New Roman" w:hAnsi="Times New Roman" w:cs="Times New Roman"/>
+                <w:sz w:val="28"/>
+                <w:szCs w:val="28"/>
+                <w:lang w:val="en-US"/>
+              </w:rPr>
+            </w:pPr>
+            <w:proofErr w:type="spellStart"/>
+            <w:r>
+              <w:rPr>
+                <w:rFonts w:ascii="Times New Roman" w:hAnsi="Times New Roman" w:cs="Times New Roman"/>
+                <w:sz w:val="28"/>
+                <w:szCs w:val="28"/>
+                <w:lang w:val="en-US"/>
+              </w:rPr>
+              <w:t>nameProduct</w:t>
+            </w:r>
+            <w:proofErr w:type="spellEnd"/>
+            <w:r>
+              <w:rPr>
+                <w:rFonts w:ascii="Times New Roman" w:hAnsi="Times New Roman" w:cs="Times New Roman"/>
+                <w:sz w:val="28"/>
+                <w:szCs w:val="28"/>
+                <w:lang w:val="en-US"/>
+              </w:rPr>
+              <w:t xml:space="preserve"> : string</w:t>
+            </w:r>
+          </w:p>
+          <w:p>
+            <w:pPr>
+              <w:rPr>
+                <w:rFonts w:ascii="Times New Roman" w:hAnsi="Times New Roman" w:cs="Times New Roman"/>
+                <w:sz w:val="28"/>
+                <w:szCs w:val="28"/>
+                <w:lang w:val="en-US"/>
+              </w:rPr>
+            </w:pPr>
+            <w:r>
+              <w:rPr>
+                <w:rFonts w:ascii="Times New Roman" w:hAnsi="Times New Roman" w:cs="Times New Roman"/>
+                <w:sz w:val="28"/>
+                <w:szCs w:val="28"/>
+                <w:lang w:val="en-US"/>
+              </w:rPr>
+              <w:t xml:space="preserve">price : </w:t>
+            </w:r>
+            <w:proofErr w:type="spellStart"/>
+            <w:r>
+              <w:rPr>
+                <w:rFonts w:ascii="Times New Roman" w:hAnsi="Times New Roman" w:cs="Times New Roman"/>
+                <w:sz w:val="28"/>
+                <w:szCs w:val="28"/>
+                <w:lang w:val="en-US"/>
+              </w:rPr>
+              <w:t>int</w:t>
+            </w:r>
+            <w:proofErr w:type="spellEnd"/>
+          </w:p>
+          <w:p>
+            <w:pPr>
+              <w:rPr>
+                <w:rFonts w:ascii="Times New Roman" w:hAnsi="Times New Roman" w:cs="Times New Roman"/>
+                <w:sz w:val="28"/>
+                <w:szCs w:val="28"/>
+                <w:lang w:val="en-US"/>
+              </w:rPr>
+            </w:pPr>
+            <w:r>
+              <w:rPr>
+                <w:rFonts w:ascii="Times New Roman" w:hAnsi="Times New Roman" w:cs="Times New Roman"/>
+                <w:sz w:val="28"/>
+                <w:szCs w:val="28"/>
+                <w:lang w:val="en-US"/>
+              </w:rPr>
+              <w:t>ex</w:t>
+            </w:r>
+            <w:r>
+              <w:rPr>
+                <w:rFonts w:ascii="Times New Roman" w:hAnsi="Times New Roman" w:cs="Times New Roman"/>
+                <w:sz w:val="28"/>
+                <w:szCs w:val="28"/>
+              </w:rPr>
+              <w:t>s</w:t>
+            </w:r>
+            <w:r>
+              <w:rPr>
+                <w:rFonts w:ascii="Times New Roman" w:hAnsi="Times New Roman" w:cs="Times New Roman"/>
+                <w:sz w:val="28"/>
+                <w:szCs w:val="28"/>
+                <w:lang w:val="en-US"/>
+              </w:rPr>
+              <w:t xml:space="preserve">ist : </w:t>
+            </w:r>
+            <w:proofErr w:type="spellStart"/>
+            <w:r>
+              <w:rPr>
+                <w:rFonts w:ascii="Times New Roman" w:hAnsi="Times New Roman" w:cs="Times New Roman"/>
+                <w:sz w:val="28"/>
+                <w:szCs w:val="28"/>
+                <w:lang w:val="en-US"/>
+              </w:rPr>
+              <w:t>bool</w:t>
+            </w:r>
+            <w:proofErr w:type="spellEnd"/>
+          </w:p>
+        </w:tc>
+      </w:tr>
+      <w:tr>
+        <w:tc>
+          <w:tcPr>
+            <w:tcW w:w="2518" w:type="dxa"/>
+            <w:tcBorders>
+              <w:top w:val="single" w:sz="18" w:space="0" w:color="auto"/>
+              <w:left w:val="single" w:sz="18" w:space="0" w:color="auto"/>
+            </w:tcBorders>
+          </w:tcPr>
+          <w:p>
+            <w:pPr>
+              <w:jc w:val="center"/>
+              <w:rPr>
+                <w:rFonts w:ascii="Times New Roman" w:hAnsi="Times New Roman" w:cs="Times New Roman"/>
+                <w:sz w:val="28"/>
+                <w:szCs w:val="28"/>
+              </w:rPr>
+            </w:pPr>
+            <w:r>
+              <w:rPr>
+                <w:rFonts w:ascii="Times New Roman" w:hAnsi="Times New Roman" w:cs="Times New Roman"/>
+                <w:sz w:val="28"/>
+                <w:szCs w:val="28"/>
+              </w:rPr>
+              <w:t>Назва</w:t>
+            </w:r>
+          </w:p>
+        </w:tc>
+        <w:tc>
+          <w:tcPr>
+            <w:tcW w:w="7337" w:type="dxa"/>
+            <w:tcBorders>
+              <w:top w:val="single" w:sz="18" w:space="0" w:color="auto"/>
+              <w:right w:val="single" w:sz="18" w:space="0" w:color="auto"/>
+            </w:tcBorders>
+          </w:tcPr>
+          <w:p>
+            <w:pPr>
+              <w:rPr>
+                <w:rFonts w:ascii="Times New Roman" w:hAnsi="Times New Roman" w:cs="Times New Roman"/>
+                <w:sz w:val="28"/>
+                <w:szCs w:val="28"/>
+                <w:lang w:val="en-US"/>
+              </w:rPr>
+            </w:pPr>
+            <w:proofErr w:type="spellStart"/>
+            <w:r>
+              <w:rPr>
+                <w:rFonts w:ascii="Times New Roman" w:hAnsi="Times New Roman" w:cs="Times New Roman"/>
+                <w:sz w:val="28"/>
+                <w:szCs w:val="28"/>
+                <w:lang w:val="en-US"/>
+              </w:rPr>
+              <w:t>CasaController</w:t>
+            </w:r>
+            <w:proofErr w:type="spellEnd"/>
+          </w:p>
+        </w:tc>
+      </w:tr>
+      <w:tr>
+        <w:tc>
+          <w:tcPr>
+            <w:tcW w:w="2518" w:type="dxa"/>
+            <w:tcBorders>
+              <w:left w:val="single" w:sz="18" w:space="0" w:color="auto"/>
+            </w:tcBorders>
+          </w:tcPr>
+          <w:p>
+            <w:pPr>
+              <w:jc w:val="center"/>
+              <w:rPr>
+                <w:rFonts w:ascii="Times New Roman" w:hAnsi="Times New Roman" w:cs="Times New Roman"/>
+                <w:sz w:val="28"/>
+                <w:szCs w:val="28"/>
+              </w:rPr>
+            </w:pPr>
+            <w:r>
+              <w:rPr>
+                <w:rFonts w:ascii="Times New Roman" w:hAnsi="Times New Roman" w:cs="Times New Roman"/>
+                <w:sz w:val="28"/>
+                <w:szCs w:val="28"/>
+              </w:rPr>
+              <w:t>Відношення</w:t>
+            </w:r>
+          </w:p>
+        </w:tc>
+        <w:tc>
+          <w:tcPr>
+            <w:tcW w:w="7337" w:type="dxa"/>
+            <w:tcBorders>
+              <w:right w:val="single" w:sz="18" w:space="0" w:color="auto"/>
+            </w:tcBorders>
+          </w:tcPr>
+          <w:p>
+            <w:pPr>
+              <w:rPr>
+                <w:rFonts w:ascii="Times New Roman" w:hAnsi="Times New Roman" w:cs="Times New Roman"/>
+                <w:sz w:val="28"/>
+                <w:szCs w:val="28"/>
+              </w:rPr>
+            </w:pPr>
+            <w:r>
+              <w:rPr>
+                <w:rFonts w:ascii="Times New Roman" w:hAnsi="Times New Roman" w:cs="Times New Roman"/>
+                <w:sz w:val="28"/>
+                <w:szCs w:val="28"/>
+              </w:rPr>
+              <w:t xml:space="preserve">Відношення асоціації до класів </w:t>
+            </w:r>
+            <w:r>
+              <w:rPr>
+                <w:rFonts w:ascii="Times New Roman" w:hAnsi="Times New Roman" w:cs="Times New Roman"/>
+                <w:sz w:val="28"/>
+                <w:szCs w:val="28"/>
+                <w:lang w:val="en-US"/>
+              </w:rPr>
+              <w:t>database</w:t>
+            </w:r>
+            <w:r>
+              <w:rPr>
+                <w:rFonts w:ascii="Times New Roman" w:hAnsi="Times New Roman" w:cs="Times New Roman"/>
+                <w:sz w:val="28"/>
+                <w:szCs w:val="28"/>
+              </w:rPr>
+              <w:t>,</w:t>
+            </w:r>
+            <w:r>
+              <w:rPr>
+                <w:rFonts w:ascii="Times New Roman" w:hAnsi="Times New Roman" w:cs="Times New Roman"/>
+                <w:sz w:val="28"/>
+                <w:szCs w:val="28"/>
+              </w:rPr>
+              <w:t xml:space="preserve"> </w:t>
+            </w:r>
+            <w:proofErr w:type="spellStart"/>
+            <w:r>
+              <w:rPr>
+                <w:rFonts w:ascii="Times New Roman" w:hAnsi="Times New Roman" w:cs="Times New Roman"/>
+                <w:sz w:val="28"/>
+                <w:szCs w:val="28"/>
+              </w:rPr>
+              <w:t>Display</w:t>
+            </w:r>
+            <w:proofErr w:type="spellEnd"/>
+            <w:r>
+              <w:rPr>
+                <w:rFonts w:ascii="Times New Roman" w:hAnsi="Times New Roman" w:cs="Times New Roman"/>
+                <w:sz w:val="28"/>
+                <w:szCs w:val="28"/>
+              </w:rPr>
+              <w:t xml:space="preserve">, </w:t>
+            </w:r>
+            <w:proofErr w:type="spellStart"/>
+            <w:r>
+              <w:rPr>
+                <w:rFonts w:ascii="Times New Roman" w:hAnsi="Times New Roman" w:cs="Times New Roman"/>
+                <w:sz w:val="28"/>
+                <w:szCs w:val="28"/>
+                <w:lang w:val="en-US"/>
+              </w:rPr>
+              <w:t>CashAcceptDevice</w:t>
+            </w:r>
+            <w:proofErr w:type="spellEnd"/>
+            <w:r>
+              <w:rPr>
+                <w:rFonts w:ascii="Times New Roman" w:hAnsi="Times New Roman" w:cs="Times New Roman"/>
+                <w:sz w:val="28"/>
+                <w:szCs w:val="28"/>
+                <w:lang w:val="en-US"/>
+              </w:rPr>
+              <w:t xml:space="preserve">, </w:t>
+            </w:r>
+            <w:proofErr w:type="spellStart"/>
+            <w:r>
+              <w:rPr>
+                <w:rFonts w:ascii="Times New Roman" w:hAnsi="Times New Roman" w:cs="Times New Roman"/>
+                <w:sz w:val="28"/>
+                <w:szCs w:val="28"/>
+                <w:lang w:val="en-US"/>
+              </w:rPr>
+              <w:t>CasaPrinter</w:t>
+            </w:r>
+            <w:proofErr w:type="spellEnd"/>
+            <w:r>
+              <w:rPr>
+                <w:rFonts w:ascii="Times New Roman" w:hAnsi="Times New Roman" w:cs="Times New Roman"/>
+                <w:sz w:val="28"/>
+                <w:szCs w:val="28"/>
+                <w:lang w:val="en-US"/>
+              </w:rPr>
+              <w:t>, Scanner</w:t>
+            </w:r>
+          </w:p>
+        </w:tc>
+      </w:tr>
+      <w:tr>
+        <w:tc>
+          <w:tcPr>
+            <w:tcW w:w="2518" w:type="dxa"/>
+            <w:tcBorders>
+              <w:left w:val="single" w:sz="18" w:space="0" w:color="auto"/>
+            </w:tcBorders>
+          </w:tcPr>
+          <w:p>
+            <w:pPr>
+              <w:jc w:val="center"/>
+              <w:rPr>
+                <w:rFonts w:ascii="Times New Roman" w:hAnsi="Times New Roman" w:cs="Times New Roman"/>
+                <w:sz w:val="28"/>
+                <w:szCs w:val="28"/>
+              </w:rPr>
+            </w:pPr>
+            <w:r>
+              <w:rPr>
+                <w:rFonts w:ascii="Times New Roman" w:hAnsi="Times New Roman" w:cs="Times New Roman"/>
+                <w:sz w:val="28"/>
+                <w:szCs w:val="28"/>
+              </w:rPr>
+              <w:t>Операції</w:t>
+            </w:r>
+          </w:p>
+        </w:tc>
+        <w:tc>
+          <w:tcPr>
+            <w:tcW w:w="7337" w:type="dxa"/>
+            <w:tcBorders>
+              <w:right w:val="single" w:sz="18" w:space="0" w:color="auto"/>
+            </w:tcBorders>
+          </w:tcPr>
+          <w:p>
+            <w:pPr>
+              <w:rPr>
+                <w:rFonts w:ascii="Times New Roman" w:hAnsi="Times New Roman" w:cs="Times New Roman"/>
+                <w:sz w:val="28"/>
+                <w:szCs w:val="28"/>
+                <w:lang w:val="en-US"/>
+              </w:rPr>
+            </w:pPr>
+            <w:proofErr w:type="spellStart"/>
+            <w:r>
+              <w:rPr>
+                <w:rFonts w:ascii="Times New Roman" w:hAnsi="Times New Roman" w:cs="Times New Roman"/>
+                <w:sz w:val="28"/>
+                <w:szCs w:val="28"/>
+                <w:lang w:val="en-US"/>
+              </w:rPr>
+              <w:t>addProductToCheck</w:t>
+            </w:r>
+            <w:proofErr w:type="spellEnd"/>
+            <w:r>
+              <w:rPr>
+                <w:rFonts w:ascii="Times New Roman" w:hAnsi="Times New Roman" w:cs="Times New Roman"/>
+                <w:sz w:val="28"/>
+                <w:szCs w:val="28"/>
+                <w:lang w:val="en-US"/>
+              </w:rPr>
+              <w:t>() : void</w:t>
+            </w:r>
+          </w:p>
+        </w:tc>
+      </w:tr>
+      <w:tr>
+        <w:tc>
+          <w:tcPr>
+            <w:tcW w:w="2518" w:type="dxa"/>
+            <w:tcBorders>
+              <w:left w:val="single" w:sz="18" w:space="0" w:color="auto"/>
+              <w:bottom w:val="single" w:sz="18" w:space="0" w:color="auto"/>
+            </w:tcBorders>
+          </w:tcPr>
+          <w:p>
+            <w:pPr>
+              <w:jc w:val="center"/>
+              <w:rPr>
+                <w:rFonts w:ascii="Times New Roman" w:hAnsi="Times New Roman" w:cs="Times New Roman"/>
+                <w:sz w:val="28"/>
+                <w:szCs w:val="28"/>
+              </w:rPr>
+            </w:pPr>
+            <w:r>
+              <w:rPr>
+                <w:rFonts w:ascii="Times New Roman" w:hAnsi="Times New Roman" w:cs="Times New Roman"/>
+                <w:sz w:val="28"/>
+                <w:szCs w:val="28"/>
+              </w:rPr>
+              <w:t>Атрибути</w:t>
+            </w:r>
+          </w:p>
+        </w:tc>
+        <w:tc>
+          <w:tcPr>
+            <w:tcW w:w="7337" w:type="dxa"/>
+            <w:tcBorders>
+              <w:bottom w:val="single" w:sz="18" w:space="0" w:color="auto"/>
+              <w:right w:val="single" w:sz="18" w:space="0" w:color="auto"/>
+            </w:tcBorders>
+          </w:tcPr>
+          <w:p>
+            <w:pPr>
+              <w:rPr>
+                <w:rFonts w:ascii="Times New Roman" w:hAnsi="Times New Roman" w:cs="Times New Roman"/>
+                <w:sz w:val="28"/>
+                <w:szCs w:val="28"/>
+                <w:lang w:val="en-US"/>
+              </w:rPr>
+            </w:pPr>
+            <w:r>
+              <w:rPr>
+                <w:rFonts w:ascii="Times New Roman" w:hAnsi="Times New Roman" w:cs="Times New Roman"/>
+                <w:sz w:val="28"/>
+                <w:szCs w:val="28"/>
+                <w:lang w:val="en-US"/>
+              </w:rPr>
+              <w:t>None</w:t>
+            </w:r>
+          </w:p>
+        </w:tc>
+      </w:tr>
+    </w:tbl>
+    <w:p>
+      <w:pPr>
+        <w:rPr>
+          <w:rFonts w:ascii="Times New Roman" w:hAnsi="Times New Roman" w:cs="Times New Roman"/>
+          <w:sz w:val="36"/>
+          <w:szCs w:val="36"/>
+        </w:rPr>
+      </w:pPr>
+    </w:p>
+    <w:p>
+      <w:pPr>
+        <w:rPr>
+          <w:rFonts w:ascii="Times New Roman" w:hAnsi="Times New Roman" w:cs="Times New Roman"/>
+          <w:sz w:val="36"/>
+          <w:szCs w:val="36"/>
+        </w:rPr>
+      </w:pPr>
     </w:p>
     <w:sectPr>
       <w:pgSz w:w="11906" w:h="16838"/>

</xml_diff>

<commit_message>
Some fixes in diagram and table
</commit_message>
<xml_diff>
--- a/Zvit_lab3_Adamchuk_Illia_Adamchuk_Anton.docx
+++ b/Zvit_lab3_Adamchuk_Illia_Adamchuk_Anton.docx
@@ -631,9 +631,9 @@
         </w:rPr>
         <w:drawing>
           <wp:inline distT="0" distB="0" distL="0" distR="0">
-            <wp:extent cx="6120765" cy="5085080"/>
+            <wp:extent cx="6120765" cy="5092065"/>
             <wp:effectExtent l="19050" t="0" r="0" b="0"/>
-            <wp:docPr id="6" name="Рисунок 5" descr="KPI clasess (3).jpg"/>
+            <wp:docPr id="4" name="Рисунок 3" descr="KPI clasess (5).jpg"/>
             <wp:cNvGraphicFramePr>
               <a:graphicFrameLocks xmlns:a="http://schemas.openxmlformats.org/drawingml/2006/main" noChangeAspect="1"/>
             </wp:cNvGraphicFramePr>
@@ -641,7 +641,7 @@
               <a:graphicData uri="http://schemas.openxmlformats.org/drawingml/2006/picture">
                 <pic:pic xmlns:pic="http://schemas.openxmlformats.org/drawingml/2006/picture">
                   <pic:nvPicPr>
-                    <pic:cNvPr id="0" name="KPI clasess (3).jpg"/>
+                    <pic:cNvPr id="0" name="KPI clasess (5).jpg"/>
                     <pic:cNvPicPr/>
                   </pic:nvPicPr>
                   <pic:blipFill>
@@ -653,7 +653,7 @@
                   <pic:spPr>
                     <a:xfrm>
                       <a:off x="0" y="0"/>
-                      <a:ext cx="6120765" cy="5085080"/>
+                      <a:ext cx="6120765" cy="5092065"/>
                     </a:xfrm>
                     <a:prstGeom prst="rect">
                       <a:avLst/>
@@ -1997,6 +1997,47 @@
               <w:t>() : void</w:t>
             </w:r>
           </w:p>
+          <w:p>
+            <w:pPr>
+              <w:rPr>
+                <w:rFonts w:ascii="Times New Roman" w:hAnsi="Times New Roman" w:cs="Times New Roman"/>
+                <w:sz w:val="28"/>
+                <w:szCs w:val="28"/>
+                <w:lang w:val="en-US"/>
+              </w:rPr>
+            </w:pPr>
+            <w:proofErr w:type="spellStart"/>
+            <w:r>
+              <w:rPr>
+                <w:rFonts w:ascii="Times New Roman" w:hAnsi="Times New Roman" w:cs="Times New Roman"/>
+                <w:sz w:val="28"/>
+                <w:szCs w:val="28"/>
+                <w:lang w:val="en-US"/>
+              </w:rPr>
+              <w:t>formOrder</w:t>
+            </w:r>
+            <w:proofErr w:type="spellEnd"/>
+            <w:r>
+              <w:rPr>
+                <w:rFonts w:ascii="Times New Roman" w:hAnsi="Times New Roman" w:cs="Times New Roman"/>
+                <w:sz w:val="28"/>
+                <w:szCs w:val="28"/>
+                <w:lang w:val="en-US"/>
+              </w:rPr>
+              <w:t xml:space="preserve">() : </w:t>
+            </w:r>
+            <w:proofErr w:type="spellStart"/>
+            <w:r>
+              <w:rPr>
+                <w:rFonts w:ascii="Times New Roman" w:hAnsi="Times New Roman" w:cs="Times New Roman"/>
+                <w:sz w:val="28"/>
+                <w:szCs w:val="28"/>
+                <w:lang w:val="en-US"/>
+              </w:rPr>
+              <w:t>bool</w:t>
+            </w:r>
+            <w:proofErr w:type="spellEnd"/>
+          </w:p>
         </w:tc>
       </w:tr>
       <w:tr>
@@ -2757,14 +2798,25 @@
               </w:rPr>
               <w:t>s</w:t>
             </w:r>
-            <w:r>
-              <w:rPr>
-                <w:rFonts w:ascii="Times New Roman" w:hAnsi="Times New Roman" w:cs="Times New Roman"/>
-                <w:sz w:val="28"/>
-                <w:szCs w:val="28"/>
-                <w:lang w:val="en-US"/>
-              </w:rPr>
-              <w:t xml:space="preserve">ist : </w:t>
+            <w:proofErr w:type="spellStart"/>
+            <w:r>
+              <w:rPr>
+                <w:rFonts w:ascii="Times New Roman" w:hAnsi="Times New Roman" w:cs="Times New Roman"/>
+                <w:sz w:val="28"/>
+                <w:szCs w:val="28"/>
+                <w:lang w:val="en-US"/>
+              </w:rPr>
+              <w:t>ist</w:t>
+            </w:r>
+            <w:proofErr w:type="spellEnd"/>
+            <w:r>
+              <w:rPr>
+                <w:rFonts w:ascii="Times New Roman" w:hAnsi="Times New Roman" w:cs="Times New Roman"/>
+                <w:sz w:val="28"/>
+                <w:szCs w:val="28"/>
+                <w:lang w:val="en-US"/>
+              </w:rPr>
+              <w:t xml:space="preserve"> : </w:t>
             </w:r>
             <w:proofErr w:type="spellStart"/>
             <w:r>
@@ -3015,7 +3067,6 @@
                 <w:rFonts w:ascii="Times New Roman" w:hAnsi="Times New Roman" w:cs="Times New Roman"/>
                 <w:sz w:val="28"/>
                 <w:szCs w:val="28"/>
-                <w:lang w:val="en-US"/>
               </w:rPr>
             </w:pPr>
             <w:proofErr w:type="spellStart"/>
@@ -3038,6 +3089,44 @@
               </w:rPr>
               <w:t>() : void</w:t>
             </w:r>
+          </w:p>
+          <w:p>
+            <w:pPr>
+              <w:rPr>
+                <w:rFonts w:ascii="Times New Roman" w:hAnsi="Times New Roman" w:cs="Times New Roman"/>
+                <w:sz w:val="28"/>
+                <w:szCs w:val="28"/>
+                <w:lang w:val="en-US"/>
+              </w:rPr>
+            </w:pPr>
+            <w:proofErr w:type="spellStart"/>
+            <w:r>
+              <w:rPr>
+                <w:rFonts w:ascii="Times New Roman" w:hAnsi="Times New Roman" w:cs="Times New Roman"/>
+                <w:sz w:val="28"/>
+                <w:szCs w:val="28"/>
+              </w:rPr>
+              <w:t>deleteProductFromCheck</w:t>
+            </w:r>
+            <w:proofErr w:type="spellEnd"/>
+            <w:r>
+              <w:rPr>
+                <w:rFonts w:ascii="Times New Roman" w:hAnsi="Times New Roman" w:cs="Times New Roman"/>
+                <w:sz w:val="28"/>
+                <w:szCs w:val="28"/>
+              </w:rPr>
+              <w:t xml:space="preserve">() : </w:t>
+            </w:r>
+            <w:proofErr w:type="spellStart"/>
+            <w:r>
+              <w:rPr>
+                <w:rFonts w:ascii="Times New Roman" w:hAnsi="Times New Roman" w:cs="Times New Roman"/>
+                <w:sz w:val="28"/>
+                <w:szCs w:val="28"/>
+              </w:rPr>
+              <w:t>void</w:t>
+            </w:r>
+            <w:proofErr w:type="spellEnd"/>
           </w:p>
         </w:tc>
       </w:tr>

</xml_diff>

<commit_message>
Some fixes on diagram
</commit_message>
<xml_diff>
--- a/Zvit_lab3_Adamchuk_Illia_Adamchuk_Anton.docx
+++ b/Zvit_lab3_Adamchuk_Illia_Adamchuk_Anton.docx
@@ -384,6 +384,7 @@
         <w:lastRenderedPageBreak/>
         <w:t>Діаграма класів аналізу варіанту використання “</w:t>
       </w:r>
+      <w:proofErr w:type="spellStart"/>
       <w:r>
         <w:rPr>
           <w:rFonts w:ascii="Times New Roman" w:hAnsi="Times New Roman" w:cs="Times New Roman"/>
@@ -394,6 +395,7 @@
         </w:rPr>
         <w:t>Buyproduct</w:t>
       </w:r>
+      <w:proofErr w:type="spellEnd"/>
       <w:r>
         <w:rPr>
           <w:rFonts w:ascii="Times New Roman" w:hAnsi="Times New Roman" w:cs="Times New Roman"/>
@@ -498,6 +500,7 @@
         </w:rPr>
         <w:t>Діаграма класів аналізу варіанту використання “</w:t>
       </w:r>
+      <w:proofErr w:type="spellStart"/>
       <w:r>
         <w:rPr>
           <w:rFonts w:ascii="Times New Roman" w:hAnsi="Times New Roman" w:cs="Times New Roman"/>
@@ -508,6 +511,7 @@
         </w:rPr>
         <w:t>Scanprice</w:t>
       </w:r>
+      <w:proofErr w:type="spellEnd"/>
       <w:r>
         <w:rPr>
           <w:rFonts w:ascii="Times New Roman" w:hAnsi="Times New Roman" w:cs="Times New Roman"/>
@@ -2448,14 +2452,24 @@
                 <w:lang w:val="en-US"/>
               </w:rPr>
             </w:pPr>
-            <w:r>
-              <w:rPr>
-                <w:rFonts w:ascii="Times New Roman" w:hAnsi="Times New Roman" w:cs="Times New Roman"/>
-                <w:sz w:val="28"/>
-                <w:szCs w:val="28"/>
-                <w:lang w:val="en-US"/>
-              </w:rPr>
-              <w:t>Check[] : Products</w:t>
+            <w:proofErr w:type="spellStart"/>
+            <w:r>
+              <w:rPr>
+                <w:rFonts w:ascii="Times New Roman" w:hAnsi="Times New Roman" w:cs="Times New Roman"/>
+                <w:sz w:val="28"/>
+                <w:szCs w:val="28"/>
+              </w:rPr>
+              <w:t>listOfProducts</w:t>
+            </w:r>
+            <w:proofErr w:type="spellEnd"/>
+            <w:r>
+              <w:rPr>
+                <w:rFonts w:ascii="Times New Roman" w:hAnsi="Times New Roman" w:cs="Times New Roman"/>
+                <w:sz w:val="28"/>
+                <w:szCs w:val="28"/>
+                <w:lang w:val="en-US"/>
+              </w:rPr>
+              <w:t xml:space="preserve"> : Products</w:t>
             </w:r>
           </w:p>
         </w:tc>
@@ -3132,7 +3146,37 @@
                 <w:szCs w:val="28"/>
                 <w:lang w:val="en-US"/>
               </w:rPr>
-              <w:t>None</w:t>
+              <w:t xml:space="preserve">code : </w:t>
+            </w:r>
+            <w:proofErr w:type="spellStart"/>
+            <w:r>
+              <w:rPr>
+                <w:rFonts w:ascii="Times New Roman" w:hAnsi="Times New Roman" w:cs="Times New Roman"/>
+                <w:sz w:val="28"/>
+                <w:szCs w:val="28"/>
+                <w:lang w:val="en-US"/>
+              </w:rPr>
+              <w:t>int</w:t>
+            </w:r>
+            <w:proofErr w:type="spellEnd"/>
+          </w:p>
+          <w:p>
+            <w:pPr>
+              <w:rPr>
+                <w:rFonts w:ascii="Times New Roman" w:hAnsi="Times New Roman" w:cs="Times New Roman"/>
+                <w:sz w:val="28"/>
+                <w:szCs w:val="28"/>
+                <w:lang w:val="en-US"/>
+              </w:rPr>
+            </w:pPr>
+            <w:r>
+              <w:rPr>
+                <w:rFonts w:ascii="Times New Roman" w:hAnsi="Times New Roman" w:cs="Times New Roman"/>
+                <w:sz w:val="28"/>
+                <w:szCs w:val="28"/>
+                <w:lang w:val="en-US"/>
+              </w:rPr>
+              <w:t>check[] : Products</w:t>
             </w:r>
           </w:p>
         </w:tc>
@@ -3162,7 +3206,6 @@
           <w:sz w:val="32"/>
           <w:szCs w:val="32"/>
         </w:rPr>
-        <w:lastRenderedPageBreak/>
         <w:t>Діаграма пакетів</w:t>
       </w:r>
     </w:p>
@@ -3261,9 +3304,9 @@
         </w:rPr>
         <w:drawing>
           <wp:inline distT="0" distB="0" distL="0" distR="0">
-            <wp:extent cx="6120765" cy="4630420"/>
+            <wp:extent cx="6120765" cy="4636135"/>
             <wp:effectExtent l="19050" t="0" r="0" b="0"/>
-            <wp:docPr id="5" name="Рисунок 4" descr="KPI clasess-Page-2.jpg"/>
+            <wp:docPr id="5" name="Рисунок 4" descr="KPI clasess-Page-2 (3).jpg"/>
             <wp:cNvGraphicFramePr>
               <a:graphicFrameLocks xmlns:a="http://schemas.openxmlformats.org/drawingml/2006/main" noChangeAspect="1"/>
             </wp:cNvGraphicFramePr>
@@ -3271,7 +3314,7 @@
               <a:graphicData uri="http://schemas.openxmlformats.org/drawingml/2006/picture">
                 <pic:pic xmlns:pic="http://schemas.openxmlformats.org/drawingml/2006/picture">
                   <pic:nvPicPr>
-                    <pic:cNvPr id="0" name="KPI clasess-Page-2.jpg"/>
+                    <pic:cNvPr id="0" name="KPI clasess-Page-2 (3).jpg"/>
                     <pic:cNvPicPr/>
                   </pic:nvPicPr>
                   <pic:blipFill>
@@ -3283,7 +3326,7 @@
                   <pic:spPr>
                     <a:xfrm>
                       <a:off x="0" y="0"/>
-                      <a:ext cx="6120765" cy="4630420"/>
+                      <a:ext cx="6120765" cy="4636135"/>
                     </a:xfrm>
                     <a:prstGeom prst="rect">
                       <a:avLst/>

</xml_diff>

<commit_message>
Some fix to diagram :)
</commit_message>
<xml_diff>
--- a/Zvit_lab3_Adamchuk_Illia_Adamchuk_Anton.docx
+++ b/Zvit_lab3_Adamchuk_Illia_Adamchuk_Anton.docx
@@ -441,7 +441,7 @@
                     <a:blip r:embed="rId5">
                       <a:extLst>
                         <a:ext uri="{28A0092B-C50C-407E-A947-70E740481C1C}">
-                          <a14:useLocalDpi xmlns:a14="http://schemas.microsoft.com/office/drawing/2010/main" xmlns:wps="http://schemas.microsoft.com/office/word/2010/wordprocessingShape" xmlns:wpi="http://schemas.microsoft.com/office/word/2010/wordprocessingInk" xmlns:wpg="http://schemas.microsoft.com/office/word/2010/wordprocessingGroup" xmlns:w16se="http://schemas.microsoft.com/office/word/2015/wordml/symex" xmlns:w15="http://schemas.microsoft.com/office/word/2012/wordml" xmlns:w14="http://schemas.microsoft.com/office/word/2010/wordml" xmlns:w="http://schemas.openxmlformats.org/wordprocessingml/2006/main" xmlns:w10="urn:schemas-microsoft-com:office:word" xmlns:wp14="http://schemas.microsoft.com/office/word/2010/wordprocessingDrawing" xmlns:v="urn:schemas-microsoft-com:vml" xmlns:o="urn:schemas-microsoft-com:office:office" xmlns:mc="http://schemas.openxmlformats.org/markup-compatibility/2006" xmlns:cx="http://schemas.microsoft.com/office/drawing/2014/chartex" xmlns:wpc="http://schemas.microsoft.com/office/word/2010/wordprocessingCanvas" xmlns="" val="0"/>
+                          <a14:useLocalDpi xmlns="" xmlns:wpc="http://schemas.microsoft.com/office/word/2010/wordprocessingCanvas" xmlns:cx="http://schemas.microsoft.com/office/drawing/2014/chartex" xmlns:mc="http://schemas.openxmlformats.org/markup-compatibility/2006" xmlns:o="urn:schemas-microsoft-com:office:office" xmlns:v="urn:schemas-microsoft-com:vml" xmlns:wp14="http://schemas.microsoft.com/office/word/2010/wordprocessingDrawing" xmlns:w10="urn:schemas-microsoft-com:office:word" xmlns:w="http://schemas.openxmlformats.org/wordprocessingml/2006/main" xmlns:w14="http://schemas.microsoft.com/office/word/2010/wordml" xmlns:w15="http://schemas.microsoft.com/office/word/2012/wordml" xmlns:w16se="http://schemas.microsoft.com/office/word/2015/wordml/symex" xmlns:wpg="http://schemas.microsoft.com/office/word/2010/wordprocessingGroup" xmlns:wpi="http://schemas.microsoft.com/office/word/2010/wordprocessingInk" xmlns:wps="http://schemas.microsoft.com/office/word/2010/wordprocessingShape" xmlns:a14="http://schemas.microsoft.com/office/drawing/2010/main" val="0"/>
                         </a:ext>
                       </a:extLst>
                     </a:blip>
@@ -461,7 +461,7 @@
                     </a:ln>
                     <a:extLst>
                       <a:ext uri="{53640926-AAD7-44D8-BBD7-CCE9431645EC}">
-                        <a14:shadowObscured xmlns:a14="http://schemas.microsoft.com/office/drawing/2010/main" xmlns:wps="http://schemas.microsoft.com/office/word/2010/wordprocessingShape" xmlns:wpi="http://schemas.microsoft.com/office/word/2010/wordprocessingInk" xmlns:wpg="http://schemas.microsoft.com/office/word/2010/wordprocessingGroup" xmlns:w16se="http://schemas.microsoft.com/office/word/2015/wordml/symex" xmlns:w15="http://schemas.microsoft.com/office/word/2012/wordml" xmlns:w14="http://schemas.microsoft.com/office/word/2010/wordml" xmlns:w="http://schemas.openxmlformats.org/wordprocessingml/2006/main" xmlns:w10="urn:schemas-microsoft-com:office:word" xmlns:wp14="http://schemas.microsoft.com/office/word/2010/wordprocessingDrawing" xmlns:v="urn:schemas-microsoft-com:vml" xmlns:o="urn:schemas-microsoft-com:office:office" xmlns:mc="http://schemas.openxmlformats.org/markup-compatibility/2006" xmlns:cx="http://schemas.microsoft.com/office/drawing/2014/chartex" xmlns:wpc="http://schemas.microsoft.com/office/word/2010/wordprocessingCanvas" xmlns=""/>
+                        <a14:shadowObscured xmlns="" xmlns:wpc="http://schemas.microsoft.com/office/word/2010/wordprocessingCanvas" xmlns:cx="http://schemas.microsoft.com/office/drawing/2014/chartex" xmlns:mc="http://schemas.openxmlformats.org/markup-compatibility/2006" xmlns:o="urn:schemas-microsoft-com:office:office" xmlns:v="urn:schemas-microsoft-com:vml" xmlns:wp14="http://schemas.microsoft.com/office/word/2010/wordprocessingDrawing" xmlns:w10="urn:schemas-microsoft-com:office:word" xmlns:w="http://schemas.openxmlformats.org/wordprocessingml/2006/main" xmlns:w14="http://schemas.microsoft.com/office/word/2010/wordml" xmlns:w15="http://schemas.microsoft.com/office/word/2012/wordml" xmlns:w16se="http://schemas.microsoft.com/office/word/2015/wordml/symex" xmlns:wpg="http://schemas.microsoft.com/office/word/2010/wordprocessingGroup" xmlns:wpi="http://schemas.microsoft.com/office/word/2010/wordprocessingInk" xmlns:wps="http://schemas.microsoft.com/office/word/2010/wordprocessingShape" xmlns:a14="http://schemas.microsoft.com/office/drawing/2010/main"/>
                       </a:ext>
                     </a:extLst>
                   </pic:spPr>
@@ -557,7 +557,7 @@
                     <a:blip r:embed="rId6">
                       <a:extLst>
                         <a:ext uri="{28A0092B-C50C-407E-A947-70E740481C1C}">
-                          <a14:useLocalDpi xmlns:a14="http://schemas.microsoft.com/office/drawing/2010/main" xmlns:wps="http://schemas.microsoft.com/office/word/2010/wordprocessingShape" xmlns:wpi="http://schemas.microsoft.com/office/word/2010/wordprocessingInk" xmlns:wpg="http://schemas.microsoft.com/office/word/2010/wordprocessingGroup" xmlns:w16se="http://schemas.microsoft.com/office/word/2015/wordml/symex" xmlns:w15="http://schemas.microsoft.com/office/word/2012/wordml" xmlns:w14="http://schemas.microsoft.com/office/word/2010/wordml" xmlns:w="http://schemas.openxmlformats.org/wordprocessingml/2006/main" xmlns:w10="urn:schemas-microsoft-com:office:word" xmlns:wp14="http://schemas.microsoft.com/office/word/2010/wordprocessingDrawing" xmlns:v="urn:schemas-microsoft-com:vml" xmlns:o="urn:schemas-microsoft-com:office:office" xmlns:mc="http://schemas.openxmlformats.org/markup-compatibility/2006" xmlns:cx="http://schemas.microsoft.com/office/drawing/2014/chartex" xmlns:wpc="http://schemas.microsoft.com/office/word/2010/wordprocessingCanvas" xmlns="" val="0"/>
+                          <a14:useLocalDpi xmlns="" xmlns:wpc="http://schemas.microsoft.com/office/word/2010/wordprocessingCanvas" xmlns:cx="http://schemas.microsoft.com/office/drawing/2014/chartex" xmlns:mc="http://schemas.openxmlformats.org/markup-compatibility/2006" xmlns:o="urn:schemas-microsoft-com:office:office" xmlns:v="urn:schemas-microsoft-com:vml" xmlns:wp14="http://schemas.microsoft.com/office/word/2010/wordprocessingDrawing" xmlns:w10="urn:schemas-microsoft-com:office:word" xmlns:w="http://schemas.openxmlformats.org/wordprocessingml/2006/main" xmlns:w14="http://schemas.microsoft.com/office/word/2010/wordml" xmlns:w15="http://schemas.microsoft.com/office/word/2012/wordml" xmlns:w16se="http://schemas.microsoft.com/office/word/2015/wordml/symex" xmlns:wpg="http://schemas.microsoft.com/office/word/2010/wordprocessingGroup" xmlns:wpi="http://schemas.microsoft.com/office/word/2010/wordprocessingInk" xmlns:wps="http://schemas.microsoft.com/office/word/2010/wordprocessingShape" xmlns:a14="http://schemas.microsoft.com/office/drawing/2010/main" val="0"/>
                         </a:ext>
                       </a:extLst>
                     </a:blip>
@@ -637,7 +637,7 @@
           <wp:inline distT="0" distB="0" distL="0" distR="0">
             <wp:extent cx="6120765" cy="5092065"/>
             <wp:effectExtent l="19050" t="0" r="0" b="0"/>
-            <wp:docPr id="4" name="Рисунок 3" descr="KPI clasess (5).jpg"/>
+            <wp:docPr id="7" name="Рисунок 6" descr="KPI clasess-Page-1.jpg"/>
             <wp:cNvGraphicFramePr>
               <a:graphicFrameLocks xmlns:a="http://schemas.openxmlformats.org/drawingml/2006/main" noChangeAspect="1"/>
             </wp:cNvGraphicFramePr>
@@ -645,7 +645,7 @@
               <a:graphicData uri="http://schemas.openxmlformats.org/drawingml/2006/picture">
                 <pic:pic xmlns:pic="http://schemas.openxmlformats.org/drawingml/2006/picture">
                   <pic:nvPicPr>
-                    <pic:cNvPr id="0" name="KPI clasess (5).jpg"/>
+                    <pic:cNvPr id="0" name="KPI clasess-Page-1.jpg"/>
                     <pic:cNvPicPr/>
                   </pic:nvPicPr>
                   <pic:blipFill>
@@ -3244,7 +3244,7 @@
                     <a:blip r:embed="rId8">
                       <a:extLst>
                         <a:ext uri="{28A0092B-C50C-407E-A947-70E740481C1C}">
-                          <a14:useLocalDpi xmlns:a14="http://schemas.microsoft.com/office/drawing/2010/main" xmlns:wps="http://schemas.microsoft.com/office/word/2010/wordprocessingShape" xmlns:wpi="http://schemas.microsoft.com/office/word/2010/wordprocessingInk" xmlns:wpg="http://schemas.microsoft.com/office/word/2010/wordprocessingGroup" xmlns:w16se="http://schemas.microsoft.com/office/word/2015/wordml/symex" xmlns:w15="http://schemas.microsoft.com/office/word/2012/wordml" xmlns:w14="http://schemas.microsoft.com/office/word/2010/wordml" xmlns:w="http://schemas.openxmlformats.org/wordprocessingml/2006/main" xmlns:w10="urn:schemas-microsoft-com:office:word" xmlns:wp14="http://schemas.microsoft.com/office/word/2010/wordprocessingDrawing" xmlns:v="urn:schemas-microsoft-com:vml" xmlns:o="urn:schemas-microsoft-com:office:office" xmlns:mc="http://schemas.openxmlformats.org/markup-compatibility/2006" xmlns:cx="http://schemas.microsoft.com/office/drawing/2014/chartex" xmlns:wpc="http://schemas.microsoft.com/office/word/2010/wordprocessingCanvas" xmlns="" val="0"/>
+                          <a14:useLocalDpi xmlns="" xmlns:wpc="http://schemas.microsoft.com/office/word/2010/wordprocessingCanvas" xmlns:cx="http://schemas.microsoft.com/office/drawing/2014/chartex" xmlns:mc="http://schemas.openxmlformats.org/markup-compatibility/2006" xmlns:o="urn:schemas-microsoft-com:office:office" xmlns:v="urn:schemas-microsoft-com:vml" xmlns:wp14="http://schemas.microsoft.com/office/word/2010/wordprocessingDrawing" xmlns:w10="urn:schemas-microsoft-com:office:word" xmlns:w="http://schemas.openxmlformats.org/wordprocessingml/2006/main" xmlns:w14="http://schemas.microsoft.com/office/word/2010/wordml" xmlns:w15="http://schemas.microsoft.com/office/word/2012/wordml" xmlns:w16se="http://schemas.microsoft.com/office/word/2015/wordml/symex" xmlns:wpg="http://schemas.microsoft.com/office/word/2010/wordprocessingGroup" xmlns:wpi="http://schemas.microsoft.com/office/word/2010/wordprocessingInk" xmlns:wps="http://schemas.microsoft.com/office/word/2010/wordprocessingShape" xmlns:a14="http://schemas.microsoft.com/office/drawing/2010/main" val="0"/>
                         </a:ext>
                       </a:extLst>
                     </a:blip>
@@ -3306,7 +3306,7 @@
           <wp:inline distT="0" distB="0" distL="0" distR="0">
             <wp:extent cx="6120765" cy="4636135"/>
             <wp:effectExtent l="19050" t="0" r="0" b="0"/>
-            <wp:docPr id="5" name="Рисунок 4" descr="KPI clasess-Page-2 (3).jpg"/>
+            <wp:docPr id="8" name="Рисунок 7" descr="KPI clasess-Page-2 (4).jpg"/>
             <wp:cNvGraphicFramePr>
               <a:graphicFrameLocks xmlns:a="http://schemas.openxmlformats.org/drawingml/2006/main" noChangeAspect="1"/>
             </wp:cNvGraphicFramePr>
@@ -3314,7 +3314,7 @@
               <a:graphicData uri="http://schemas.openxmlformats.org/drawingml/2006/picture">
                 <pic:pic xmlns:pic="http://schemas.openxmlformats.org/drawingml/2006/picture">
                   <pic:nvPicPr>
-                    <pic:cNvPr id="0" name="KPI clasess-Page-2 (3).jpg"/>
+                    <pic:cNvPr id="0" name="KPI clasess-Page-2 (4).jpg"/>
                     <pic:cNvPicPr/>
                   </pic:nvPicPr>
                   <pic:blipFill>

</xml_diff>